<commit_message>
Created MEP Server class
</commit_message>
<xml_diff>
--- a/PhoneDetector.docx
+++ b/PhoneDetector.docx
@@ -598,8 +598,6 @@
         </w:rPr>
         <w:t xml:space="preserve"> שאנחנו נפתח.</w:t>
       </w:r>
-      <w:bookmarkStart w:id="0" w:name="_GoBack"/>
-      <w:bookmarkEnd w:id="0"/>
     </w:p>
     <w:p>
       <w:pPr>
@@ -666,7 +664,7 @@
         <w:drawing>
           <wp:inline distT="0" distB="0" distL="0" distR="0" wp14:anchorId="1228F7F4" wp14:editId="48BD0B41">
             <wp:extent cx="1514475" cy="1104900"/>
-            <wp:effectExtent l="38100" t="19050" r="28575" b="38100"/>
+            <wp:effectExtent l="38100" t="19050" r="28575" b="19050"/>
             <wp:docPr id="1" name="Diagram 1"/>
             <wp:cNvGraphicFramePr/>
             <a:graphic xmlns:a="http://schemas.openxmlformats.org/drawingml/2006/main">
@@ -883,17 +881,8 @@
           <w:b/>
           <w:bCs/>
         </w:rPr>
-        <w:t xml:space="preserve">MAC </w:t>
-      </w:r>
-      <w:proofErr w:type="spellStart"/>
-      <w:r>
-        <w:rPr>
-          <w:b/>
-          <w:bCs/>
-        </w:rPr>
-        <w:t>Addr</w:t>
-      </w:r>
-      <w:proofErr w:type="spellEnd"/>
+        <w:t>MAC Addr</w:t>
+      </w:r>
       <w:r>
         <w:rPr>
           <w:rFonts w:hint="cs"/>
@@ -1005,70 +994,127 @@
           <w:b/>
           <w:bCs/>
         </w:rPr>
-        <w:t xml:space="preserve">IP </w:t>
-      </w:r>
-      <w:proofErr w:type="spellStart"/>
-      <w:r>
-        <w:rPr>
+        <w:t>IP Addr</w:t>
+      </w:r>
+      <w:r>
+        <w:rPr>
+          <w:rFonts w:hint="cs"/>
           <w:b/>
           <w:bCs/>
-        </w:rPr>
-        <w:t>Addr</w:t>
-      </w:r>
-      <w:proofErr w:type="spellEnd"/>
-      <w:r>
-        <w:rPr>
-          <w:rFonts w:hint="cs"/>
+          <w:rtl/>
+        </w:rPr>
+        <w:t xml:space="preserve"> </w:t>
+      </w:r>
+      <w:r>
+        <w:rPr>
+          <w:rFonts w:hint="cs"/>
+          <w:rtl/>
+        </w:rPr>
+        <w:t>- כתובת ה-</w:t>
+      </w:r>
+      <w:r>
+        <w:rPr>
+          <w:rFonts w:hint="cs"/>
+        </w:rPr>
+        <w:t>IP</w:t>
+      </w:r>
+      <w:r>
+        <w:rPr>
+          <w:rFonts w:hint="cs"/>
+          <w:rtl/>
+        </w:rPr>
+        <w:t xml:space="preserve"> של המכשיר </w:t>
+      </w:r>
+      <w:r>
+        <w:rPr>
+          <w:rFonts w:hint="cs"/>
+          <w:color w:val="FF0000"/>
+          <w:rtl/>
+        </w:rPr>
+        <w:t xml:space="preserve">בצורת מספר הקסדצימלי של </w:t>
+      </w:r>
+      <w:r>
+        <w:rPr>
+          <w:rFonts w:hint="cs"/>
+          <w:color w:val="FF0000"/>
+          <w:rtl/>
+        </w:rPr>
+        <w:t>8</w:t>
+      </w:r>
+      <w:r>
+        <w:rPr>
+          <w:rFonts w:hint="cs"/>
+          <w:color w:val="FF0000"/>
+          <w:rtl/>
+        </w:rPr>
+        <w:t xml:space="preserve"> ספרות וללא שום תווים נוספים!</w:t>
+      </w:r>
+    </w:p>
+    <w:p>
+      <w:pPr>
+        <w:pStyle w:val="ListParagraph"/>
+        <w:numPr>
+          <w:ilvl w:val="1"/>
+          <w:numId w:val="4"/>
+        </w:numPr>
+        <w:bidi/>
+        <w:rPr>
+          <w:highlight w:val="yellow"/>
+        </w:rPr>
+      </w:pPr>
+      <w:r>
+        <w:rPr>
           <w:b/>
           <w:bCs/>
-          <w:rtl/>
+          <w:highlight w:val="yellow"/>
+        </w:rPr>
+        <w:t>Addressee</w:t>
+      </w:r>
+      <w:r>
+        <w:rPr>
+          <w:highlight w:val="yellow"/>
         </w:rPr>
         <w:t xml:space="preserve"> </w:t>
       </w:r>
       <w:r>
         <w:rPr>
           <w:rFonts w:hint="cs"/>
-          <w:rtl/>
-        </w:rPr>
-        <w:t>- כתובת ה-</w:t>
-      </w:r>
-      <w:r>
-        <w:rPr>
-          <w:rFonts w:hint="cs"/>
-        </w:rPr>
-        <w:t>IP</w:t>
-      </w:r>
-      <w:r>
-        <w:rPr>
-          <w:rFonts w:hint="cs"/>
-          <w:rtl/>
-        </w:rPr>
-        <w:t xml:space="preserve"> של המכשיר </w:t>
-      </w:r>
-      <w:r>
-        <w:rPr>
-          <w:rFonts w:hint="cs"/>
-          <w:color w:val="FF0000"/>
-          <w:rtl/>
-        </w:rPr>
-        <w:t xml:space="preserve">בצורת מספר הקסדצימלי של </w:t>
-      </w:r>
-      <w:r>
-        <w:rPr>
-          <w:rFonts w:hint="cs"/>
-          <w:color w:val="FF0000"/>
-          <w:rtl/>
-        </w:rPr>
-        <w:t>8</w:t>
-      </w:r>
-      <w:r>
-        <w:rPr>
-          <w:rFonts w:hint="cs"/>
-          <w:color w:val="FF0000"/>
-          <w:rtl/>
-        </w:rPr>
-        <w:t xml:space="preserve"> ספרות וללא שום תווים נוספים!</w:t>
-      </w:r>
+          <w:highlight w:val="yellow"/>
+          <w:rtl/>
+        </w:rPr>
+        <w:t xml:space="preserve"> - כתובת ה-</w:t>
+      </w:r>
+      <w:r>
+        <w:rPr>
+          <w:rFonts w:hint="cs"/>
+          <w:highlight w:val="yellow"/>
+        </w:rPr>
+        <w:t>MAC</w:t>
+      </w:r>
+      <w:r>
+        <w:rPr>
+          <w:rFonts w:hint="cs"/>
+          <w:highlight w:val="yellow"/>
+          <w:rtl/>
+        </w:rPr>
+        <w:t xml:space="preserve"> של הנמען. ניתן להעביר את הערך 0 על מנת לשלוח הודעת </w:t>
+      </w:r>
+      <w:r>
+        <w:rPr>
+          <w:highlight w:val="yellow"/>
+        </w:rPr>
+        <w:t>Broadcast</w:t>
+      </w:r>
+      <w:r>
+        <w:rPr>
+          <w:rFonts w:hint="cs"/>
+          <w:highlight w:val="yellow"/>
+          <w:rtl/>
+        </w:rPr>
+        <w:t xml:space="preserve"> לכל המכשירים הרשומים.</w:t>
+      </w:r>
+      <w:bookmarkStart w:id="0" w:name="_GoBack"/>
+      <w:bookmarkEnd w:id="0"/>
     </w:p>
     <w:p>
       <w:pPr>
@@ -1443,71 +1489,71 @@
           <w:sz w:val="18"/>
           <w:szCs w:val="18"/>
         </w:rPr>
-        <w:t>“</w:t>
-      </w:r>
-      <w:proofErr w:type="spellStart"/>
+        <w:t>“DevType”:”RBPI”</w:t>
+      </w:r>
       <w:r>
         <w:rPr>
           <w:rFonts w:ascii="Courier New" w:hAnsi="Courier New" w:cs="Courier New"/>
           <w:sz w:val="18"/>
           <w:szCs w:val="18"/>
         </w:rPr>
-        <w:t>DevType</w:t>
-      </w:r>
-      <w:proofErr w:type="spellEnd"/>
-      <w:r>
+        <w:t>,</w:t>
+      </w:r>
+    </w:p>
+    <w:p>
+      <w:pPr>
+        <w:spacing w:after="0"/>
+        <w:ind w:left="1440" w:firstLine="720"/>
         <w:rPr>
           <w:rFonts w:ascii="Courier New" w:hAnsi="Courier New" w:cs="Courier New"/>
           <w:sz w:val="18"/>
           <w:szCs w:val="18"/>
-        </w:rPr>
-        <w:t>”</w:t>
-      </w:r>
-      <w:proofErr w:type="gramStart"/>
+          <w:rtl/>
+        </w:rPr>
+      </w:pPr>
       <w:r>
         <w:rPr>
           <w:rFonts w:ascii="Courier New" w:hAnsi="Courier New" w:cs="Courier New"/>
           <w:sz w:val="18"/>
           <w:szCs w:val="18"/>
         </w:rPr>
-        <w:t>:”RBPI</w:t>
-      </w:r>
-      <w:proofErr w:type="gramEnd"/>
-      <w:r>
+        <w:t>“MACAddr”:”123456789ABC”,</w:t>
+      </w:r>
+    </w:p>
+    <w:p>
+      <w:pPr>
+        <w:spacing w:after="0"/>
+        <w:ind w:left="1440" w:firstLine="720"/>
         <w:rPr>
           <w:rFonts w:ascii="Courier New" w:hAnsi="Courier New" w:cs="Courier New"/>
           <w:sz w:val="18"/>
           <w:szCs w:val="18"/>
-        </w:rPr>
-        <w:t>”</w:t>
-      </w:r>
+          <w:rtl/>
+        </w:rPr>
+      </w:pPr>
       <w:r>
         <w:rPr>
           <w:rFonts w:ascii="Courier New" w:hAnsi="Courier New" w:cs="Courier New"/>
           <w:sz w:val="18"/>
           <w:szCs w:val="18"/>
         </w:rPr>
-        <w:t>,</w:t>
-      </w:r>
-    </w:p>
-    <w:p>
-      <w:pPr>
-        <w:spacing w:after="0"/>
-        <w:ind w:left="1440" w:firstLine="720"/>
+        <w:t>”</w:t>
+      </w:r>
+      <w:r>
         <w:rPr>
           <w:rFonts w:ascii="Courier New" w:hAnsi="Courier New" w:cs="Courier New"/>
           <w:sz w:val="18"/>
           <w:szCs w:val="18"/>
-          <w:rtl/>
-        </w:rPr>
-      </w:pPr>
+        </w:rPr>
+        <w:t>IP</w:t>
+      </w:r>
       <w:r>
         <w:rPr>
           <w:rFonts w:ascii="Courier New" w:hAnsi="Courier New" w:cs="Courier New"/>
           <w:sz w:val="18"/>
           <w:szCs w:val="18"/>
         </w:rPr>
-        <w:t>“MACAddr”:”123456789ABC”,</w:t>
+        <w:t>Addr”:”C0A80101”,</w:t>
       </w:r>
     </w:p>
     <w:p>
@@ -1521,14 +1567,13 @@
           <w:rtl/>
         </w:rPr>
       </w:pPr>
-      <w:proofErr w:type="gramStart"/>
       <w:r>
         <w:rPr>
           <w:rFonts w:ascii="Courier New" w:hAnsi="Courier New" w:cs="Courier New"/>
           <w:sz w:val="18"/>
           <w:szCs w:val="18"/>
         </w:rPr>
-        <w:t>”</w:t>
+        <w:t>”Callback”:</w:t>
       </w:r>
       <w:r>
         <w:rPr>
@@ -1536,7 +1581,7 @@
           <w:sz w:val="18"/>
           <w:szCs w:val="18"/>
         </w:rPr>
-        <w:t>IP</w:t>
+        <w:t>”RES”</w:t>
       </w:r>
       <w:r>
         <w:rPr>
@@ -1544,80 +1589,55 @@
           <w:sz w:val="18"/>
           <w:szCs w:val="18"/>
         </w:rPr>
-        <w:t>Addr</w:t>
-      </w:r>
-      <w:proofErr w:type="gramEnd"/>
-      <w:r>
+        <w:t>,</w:t>
+      </w:r>
+    </w:p>
+    <w:p>
+      <w:pPr>
+        <w:spacing w:after="0"/>
+        <w:ind w:left="1440" w:firstLine="720"/>
         <w:rPr>
           <w:rFonts w:ascii="Courier New" w:hAnsi="Courier New" w:cs="Courier New"/>
           <w:sz w:val="18"/>
           <w:szCs w:val="18"/>
-        </w:rPr>
-        <w:t>”:”C0A80101”,</w:t>
-      </w:r>
-    </w:p>
-    <w:p>
-      <w:pPr>
-        <w:spacing w:after="0"/>
-        <w:ind w:left="1440" w:firstLine="720"/>
+          <w:rtl/>
+        </w:rPr>
+      </w:pPr>
+      <w:r>
         <w:rPr>
           <w:rFonts w:ascii="Courier New" w:hAnsi="Courier New" w:cs="Courier New"/>
           <w:sz w:val="18"/>
           <w:szCs w:val="18"/>
-          <w:rtl/>
-        </w:rPr>
-      </w:pPr>
-      <w:proofErr w:type="gramStart"/>
+          <w:highlight w:val="yellow"/>
+        </w:rPr>
+        <w:t>“</w:t>
+      </w:r>
+      <w:r>
+        <w:rPr>
+          <w:rFonts w:ascii="Courier New" w:hAnsi="Courier New" w:cs="Courier New" w:hint="cs"/>
+          <w:sz w:val="18"/>
+          <w:szCs w:val="18"/>
+          <w:highlight w:val="yellow"/>
+        </w:rPr>
+        <w:t>A</w:t>
+      </w:r>
       <w:r>
         <w:rPr>
           <w:rFonts w:ascii="Courier New" w:hAnsi="Courier New" w:cs="Courier New"/>
           <w:sz w:val="18"/>
           <w:szCs w:val="18"/>
-        </w:rPr>
-        <w:t>”</w:t>
-      </w:r>
-      <w:proofErr w:type="spellStart"/>
+          <w:highlight w:val="yellow"/>
+        </w:rPr>
+        <w:t>ddressee</w:t>
+      </w:r>
       <w:r>
         <w:rPr>
           <w:rFonts w:ascii="Courier New" w:hAnsi="Courier New" w:cs="Courier New"/>
           <w:sz w:val="18"/>
           <w:szCs w:val="18"/>
-        </w:rPr>
-        <w:t>Callback</w:t>
-      </w:r>
-      <w:proofErr w:type="gramEnd"/>
-      <w:r>
-        <w:rPr>
-          <w:rFonts w:ascii="Courier New" w:hAnsi="Courier New" w:cs="Courier New"/>
-          <w:sz w:val="18"/>
-          <w:szCs w:val="18"/>
-        </w:rPr>
-        <w:t>”:</w:t>
-      </w:r>
-      <w:r>
-        <w:rPr>
-          <w:rFonts w:ascii="Courier New" w:hAnsi="Courier New" w:cs="Courier New"/>
-          <w:sz w:val="18"/>
-          <w:szCs w:val="18"/>
-        </w:rPr>
-        <w:t>”RES</w:t>
-      </w:r>
-      <w:proofErr w:type="spellEnd"/>
-      <w:r>
-        <w:rPr>
-          <w:rFonts w:ascii="Courier New" w:hAnsi="Courier New" w:cs="Courier New"/>
-          <w:sz w:val="18"/>
-          <w:szCs w:val="18"/>
-        </w:rPr>
-        <w:t>”</w:t>
-      </w:r>
-      <w:r>
-        <w:rPr>
-          <w:rFonts w:ascii="Courier New" w:hAnsi="Courier New" w:cs="Courier New"/>
-          <w:sz w:val="18"/>
-          <w:szCs w:val="18"/>
-        </w:rPr>
-        <w:t>,</w:t>
+          <w:highlight w:val="yellow"/>
+        </w:rPr>
+        <w:t>”:”123456789ABC”,</w:t>
       </w:r>
     </w:p>
     <w:p>
@@ -1755,6 +1775,7 @@
           <w:rFonts w:hint="cs"/>
           <w:rtl/>
         </w:rPr>
+        <w:lastRenderedPageBreak/>
         <w:t>אם</w:t>
       </w:r>
       <w:r>
@@ -1809,19 +1830,10 @@
           <w:rFonts w:hint="cs"/>
           <w:rtl/>
         </w:rPr>
-        <w:lastRenderedPageBreak/>
         <w:t>במקרה הנ"ל האפליקציה תשאל את המשתמש "</w:t>
       </w:r>
       <w:r>
-        <w:t xml:space="preserve">Are you </w:t>
-      </w:r>
-      <w:proofErr w:type="spellStart"/>
-      <w:r>
-        <w:t>Ramy</w:t>
-      </w:r>
-      <w:proofErr w:type="spellEnd"/>
-      <w:r>
-        <w:t xml:space="preserve"> Lerner?</w:t>
+        <w:t>Are you Ramy Lerner?</w:t>
       </w:r>
       <w:r>
         <w:rPr>
@@ -1851,7 +1863,6 @@
       <w:pPr>
         <w:bidi/>
         <w:rPr>
-          <w:rFonts w:hint="cs"/>
           <w:rtl/>
         </w:rPr>
       </w:pPr>
@@ -1979,6 +1990,146 @@
     </w:lvl>
   </w:abstractNum>
   <w:abstractNum w:abstractNumId="1" w15:restartNumberingAfterBreak="0">
+    <w:nsid w:val="2BF05856"/>
+    <w:multiLevelType w:val="hybridMultilevel"/>
+    <w:tmpl w:val="55A0721A"/>
+    <w:lvl w:ilvl="0" w:tplc="AFDAECAC">
+      <w:start w:val="1"/>
+      <w:numFmt w:val="bullet"/>
+      <w:lvlText w:val="•"/>
+      <w:lvlJc w:val="left"/>
+      <w:pPr>
+        <w:tabs>
+          <w:tab w:val="num" w:pos="720"/>
+        </w:tabs>
+        <w:ind w:left="720" w:hanging="360"/>
+      </w:pPr>
+      <w:rPr>
+        <w:rFonts w:ascii="Times New Roman" w:hAnsi="Times New Roman" w:hint="default"/>
+      </w:rPr>
+    </w:lvl>
+    <w:lvl w:ilvl="1" w:tplc="2CD43940" w:tentative="1">
+      <w:start w:val="1"/>
+      <w:numFmt w:val="bullet"/>
+      <w:lvlText w:val="•"/>
+      <w:lvlJc w:val="left"/>
+      <w:pPr>
+        <w:tabs>
+          <w:tab w:val="num" w:pos="1440"/>
+        </w:tabs>
+        <w:ind w:left="1440" w:hanging="360"/>
+      </w:pPr>
+      <w:rPr>
+        <w:rFonts w:ascii="Times New Roman" w:hAnsi="Times New Roman" w:hint="default"/>
+      </w:rPr>
+    </w:lvl>
+    <w:lvl w:ilvl="2" w:tplc="B5785F0E" w:tentative="1">
+      <w:start w:val="1"/>
+      <w:numFmt w:val="bullet"/>
+      <w:lvlText w:val="•"/>
+      <w:lvlJc w:val="left"/>
+      <w:pPr>
+        <w:tabs>
+          <w:tab w:val="num" w:pos="2160"/>
+        </w:tabs>
+        <w:ind w:left="2160" w:hanging="360"/>
+      </w:pPr>
+      <w:rPr>
+        <w:rFonts w:ascii="Times New Roman" w:hAnsi="Times New Roman" w:hint="default"/>
+      </w:rPr>
+    </w:lvl>
+    <w:lvl w:ilvl="3" w:tplc="27901320" w:tentative="1">
+      <w:start w:val="1"/>
+      <w:numFmt w:val="bullet"/>
+      <w:lvlText w:val="•"/>
+      <w:lvlJc w:val="left"/>
+      <w:pPr>
+        <w:tabs>
+          <w:tab w:val="num" w:pos="2880"/>
+        </w:tabs>
+        <w:ind w:left="2880" w:hanging="360"/>
+      </w:pPr>
+      <w:rPr>
+        <w:rFonts w:ascii="Times New Roman" w:hAnsi="Times New Roman" w:hint="default"/>
+      </w:rPr>
+    </w:lvl>
+    <w:lvl w:ilvl="4" w:tplc="F3AA62C4" w:tentative="1">
+      <w:start w:val="1"/>
+      <w:numFmt w:val="bullet"/>
+      <w:lvlText w:val="•"/>
+      <w:lvlJc w:val="left"/>
+      <w:pPr>
+        <w:tabs>
+          <w:tab w:val="num" w:pos="3600"/>
+        </w:tabs>
+        <w:ind w:left="3600" w:hanging="360"/>
+      </w:pPr>
+      <w:rPr>
+        <w:rFonts w:ascii="Times New Roman" w:hAnsi="Times New Roman" w:hint="default"/>
+      </w:rPr>
+    </w:lvl>
+    <w:lvl w:ilvl="5" w:tplc="4F4A5BC2" w:tentative="1">
+      <w:start w:val="1"/>
+      <w:numFmt w:val="bullet"/>
+      <w:lvlText w:val="•"/>
+      <w:lvlJc w:val="left"/>
+      <w:pPr>
+        <w:tabs>
+          <w:tab w:val="num" w:pos="4320"/>
+        </w:tabs>
+        <w:ind w:left="4320" w:hanging="360"/>
+      </w:pPr>
+      <w:rPr>
+        <w:rFonts w:ascii="Times New Roman" w:hAnsi="Times New Roman" w:hint="default"/>
+      </w:rPr>
+    </w:lvl>
+    <w:lvl w:ilvl="6" w:tplc="83920C98" w:tentative="1">
+      <w:start w:val="1"/>
+      <w:numFmt w:val="bullet"/>
+      <w:lvlText w:val="•"/>
+      <w:lvlJc w:val="left"/>
+      <w:pPr>
+        <w:tabs>
+          <w:tab w:val="num" w:pos="5040"/>
+        </w:tabs>
+        <w:ind w:left="5040" w:hanging="360"/>
+      </w:pPr>
+      <w:rPr>
+        <w:rFonts w:ascii="Times New Roman" w:hAnsi="Times New Roman" w:hint="default"/>
+      </w:rPr>
+    </w:lvl>
+    <w:lvl w:ilvl="7" w:tplc="78A60E46" w:tentative="1">
+      <w:start w:val="1"/>
+      <w:numFmt w:val="bullet"/>
+      <w:lvlText w:val="•"/>
+      <w:lvlJc w:val="left"/>
+      <w:pPr>
+        <w:tabs>
+          <w:tab w:val="num" w:pos="5760"/>
+        </w:tabs>
+        <w:ind w:left="5760" w:hanging="360"/>
+      </w:pPr>
+      <w:rPr>
+        <w:rFonts w:ascii="Times New Roman" w:hAnsi="Times New Roman" w:hint="default"/>
+      </w:rPr>
+    </w:lvl>
+    <w:lvl w:ilvl="8" w:tplc="1390E20A" w:tentative="1">
+      <w:start w:val="1"/>
+      <w:numFmt w:val="bullet"/>
+      <w:lvlText w:val="•"/>
+      <w:lvlJc w:val="left"/>
+      <w:pPr>
+        <w:tabs>
+          <w:tab w:val="num" w:pos="6480"/>
+        </w:tabs>
+        <w:ind w:left="6480" w:hanging="360"/>
+      </w:pPr>
+      <w:rPr>
+        <w:rFonts w:ascii="Times New Roman" w:hAnsi="Times New Roman" w:hint="default"/>
+      </w:rPr>
+    </w:lvl>
+  </w:abstractNum>
+  <w:abstractNum w:abstractNumId="2" w15:restartNumberingAfterBreak="0">
     <w:nsid w:val="2D764025"/>
     <w:multiLevelType w:val="hybridMultilevel"/>
     <w:tmpl w:val="69FA1EB2"/>
@@ -2090,7 +2241,7 @@
       </w:rPr>
     </w:lvl>
   </w:abstractNum>
-  <w:abstractNum w:abstractNumId="2" w15:restartNumberingAfterBreak="0">
+  <w:abstractNum w:abstractNumId="3" w15:restartNumberingAfterBreak="0">
     <w:nsid w:val="37562498"/>
     <w:multiLevelType w:val="hybridMultilevel"/>
     <w:tmpl w:val="3B047D06"/>
@@ -2202,7 +2353,7 @@
       </w:rPr>
     </w:lvl>
   </w:abstractNum>
-  <w:abstractNum w:abstractNumId="3" w15:restartNumberingAfterBreak="0">
+  <w:abstractNum w:abstractNumId="4" w15:restartNumberingAfterBreak="0">
     <w:nsid w:val="51F56962"/>
     <w:multiLevelType w:val="hybridMultilevel"/>
     <w:tmpl w:val="1FFAF9AA"/>
@@ -2290,7 +2441,7 @@
       </w:pPr>
     </w:lvl>
   </w:abstractNum>
-  <w:abstractNum w:abstractNumId="4" w15:restartNumberingAfterBreak="0">
+  <w:abstractNum w:abstractNumId="5" w15:restartNumberingAfterBreak="0">
     <w:nsid w:val="54C72B47"/>
     <w:multiLevelType w:val="hybridMultilevel"/>
     <w:tmpl w:val="022CCBA2"/>
@@ -2430,7 +2581,7 @@
       </w:rPr>
     </w:lvl>
   </w:abstractNum>
-  <w:abstractNum w:abstractNumId="5" w15:restartNumberingAfterBreak="0">
+  <w:abstractNum w:abstractNumId="6" w15:restartNumberingAfterBreak="0">
     <w:nsid w:val="7AE45F9E"/>
     <w:multiLevelType w:val="hybridMultilevel"/>
     <w:tmpl w:val="02A02682"/>
@@ -2543,22 +2694,25 @@
     </w:lvl>
   </w:abstractNum>
   <w:num w:numId="1">
-    <w:abstractNumId w:val="1"/>
+    <w:abstractNumId w:val="2"/>
   </w:num>
   <w:num w:numId="2">
-    <w:abstractNumId w:val="3"/>
+    <w:abstractNumId w:val="4"/>
   </w:num>
   <w:num w:numId="3">
     <w:abstractNumId w:val="0"/>
   </w:num>
   <w:num w:numId="4">
+    <w:abstractNumId w:val="6"/>
+  </w:num>
+  <w:num w:numId="5">
     <w:abstractNumId w:val="5"/>
   </w:num>
-  <w:num w:numId="5">
-    <w:abstractNumId w:val="4"/>
+  <w:num w:numId="6">
+    <w:abstractNumId w:val="3"/>
   </w:num>
-  <w:num w:numId="6">
-    <w:abstractNumId w:val="2"/>
+  <w:num w:numId="7">
+    <w:abstractNumId w:val="1"/>
   </w:num>
 </w:numbering>
 </file>
@@ -3181,7 +3335,6 @@
   <w:style w:type="character" w:default="1" w:styleId="DefaultParagraphFont">
     <w:name w:val="Default Paragraph Font"/>
     <w:uiPriority w:val="1"/>
-    <w:semiHidden/>
     <w:unhideWhenUsed/>
   </w:style>
   <w:style w:type="table" w:default="1" w:styleId="TableNormal">
@@ -4605,6 +4758,33 @@
       <dgm:prSet/>
       <dgm:spPr/>
     </dgm:pt>
+    <dgm:pt modelId="{12622ED9-16C2-4DCC-8770-F51DB66102E2}">
+      <dgm:prSet phldrT="[Text]"/>
+      <dgm:spPr/>
+      <dgm:t>
+        <a:bodyPr/>
+        <a:lstStyle/>
+        <a:p>
+          <a:pPr rtl="0"/>
+          <a:r>
+            <a:rPr lang="en-US">
+              <a:highlight>
+                <a:srgbClr val="FFFF00"/>
+              </a:highlight>
+            </a:rPr>
+            <a:t>{Addressee}</a:t>
+          </a:r>
+        </a:p>
+      </dgm:t>
+    </dgm:pt>
+    <dgm:pt modelId="{1C68B187-5DDE-4536-BEEC-65A5ED606219}" type="parTrans" cxnId="{52946157-A9D3-449A-9946-2D81166BA548}">
+      <dgm:prSet/>
+      <dgm:spPr/>
+    </dgm:pt>
+    <dgm:pt modelId="{FD8104BB-99C7-45F1-99A3-B126A55D5795}" type="sibTrans" cxnId="{52946157-A9D3-449A-9946-2D81166BA548}">
+      <dgm:prSet/>
+      <dgm:spPr/>
+    </dgm:pt>
     <dgm:pt modelId="{C0779171-F8C7-481A-ABB1-C160116AEDBD}" type="pres">
       <dgm:prSet presAssocID="{200C776A-37C6-4DD6-B411-5FB00B9B4AEA}" presName="vert0" presStyleCnt="0">
         <dgm:presLayoutVars>
@@ -4624,7 +4804,7 @@
       <dgm:spPr/>
     </dgm:pt>
     <dgm:pt modelId="{6713841E-00BC-4F21-B5BA-E2B4CFC3BAD6}" type="pres">
-      <dgm:prSet presAssocID="{BE1B64B7-1EB2-46BF-9BE5-6F8B89F63BBB}" presName="tx1" presStyleLbl="revTx" presStyleIdx="0" presStyleCnt="6"/>
+      <dgm:prSet presAssocID="{BE1B64B7-1EB2-46BF-9BE5-6F8B89F63BBB}" presName="tx1" presStyleLbl="revTx" presStyleIdx="0" presStyleCnt="7"/>
       <dgm:spPr/>
     </dgm:pt>
     <dgm:pt modelId="{FB520799-45EA-4F27-AAFD-9245F37193EE}" type="pres">
@@ -4644,7 +4824,7 @@
       <dgm:spPr/>
     </dgm:pt>
     <dgm:pt modelId="{1DF607F4-9B76-49AE-BACF-83108C41FFB0}" type="pres">
-      <dgm:prSet presAssocID="{3BB6619B-3674-4D25-A98A-F12F927B24E7}" presName="tx2" presStyleLbl="revTx" presStyleIdx="1" presStyleCnt="6"/>
+      <dgm:prSet presAssocID="{3BB6619B-3674-4D25-A98A-F12F927B24E7}" presName="tx2" presStyleLbl="revTx" presStyleIdx="1" presStyleCnt="7"/>
       <dgm:spPr/>
     </dgm:pt>
     <dgm:pt modelId="{67692FCA-3A50-4C0B-BCA8-7814D7C3E04B}" type="pres">
@@ -4652,7 +4832,7 @@
       <dgm:spPr/>
     </dgm:pt>
     <dgm:pt modelId="{B5D7063D-0FBA-4BAD-AE80-F26D3784965D}" type="pres">
-      <dgm:prSet presAssocID="{3BB6619B-3674-4D25-A98A-F12F927B24E7}" presName="thinLine2b" presStyleLbl="callout" presStyleIdx="0" presStyleCnt="5"/>
+      <dgm:prSet presAssocID="{3BB6619B-3674-4D25-A98A-F12F927B24E7}" presName="thinLine2b" presStyleLbl="callout" presStyleIdx="0" presStyleCnt="6"/>
       <dgm:spPr/>
     </dgm:pt>
     <dgm:pt modelId="{9E63921A-039D-4C6D-BEA7-C5F150C5B381}" type="pres">
@@ -4668,7 +4848,7 @@
       <dgm:spPr/>
     </dgm:pt>
     <dgm:pt modelId="{0F2F583D-1929-4A83-A399-7EC8CFE5484E}" type="pres">
-      <dgm:prSet presAssocID="{B6447985-2421-4AC7-A072-564EE6974F70}" presName="tx2" presStyleLbl="revTx" presStyleIdx="2" presStyleCnt="6"/>
+      <dgm:prSet presAssocID="{B6447985-2421-4AC7-A072-564EE6974F70}" presName="tx2" presStyleLbl="revTx" presStyleIdx="2" presStyleCnt="7"/>
       <dgm:spPr/>
     </dgm:pt>
     <dgm:pt modelId="{B8E1D25C-D001-49D8-9303-D32709C4BC6F}" type="pres">
@@ -4676,7 +4856,7 @@
       <dgm:spPr/>
     </dgm:pt>
     <dgm:pt modelId="{A0961384-72A5-44CF-A77E-703837A1FA75}" type="pres">
-      <dgm:prSet presAssocID="{B6447985-2421-4AC7-A072-564EE6974F70}" presName="thinLine2b" presStyleLbl="callout" presStyleIdx="1" presStyleCnt="5"/>
+      <dgm:prSet presAssocID="{B6447985-2421-4AC7-A072-564EE6974F70}" presName="thinLine2b" presStyleLbl="callout" presStyleIdx="1" presStyleCnt="6"/>
       <dgm:spPr/>
     </dgm:pt>
     <dgm:pt modelId="{9A54EFED-38B5-42AD-B70C-35FBB6E34056}" type="pres">
@@ -4692,7 +4872,7 @@
       <dgm:spPr/>
     </dgm:pt>
     <dgm:pt modelId="{0C45C010-E15D-4A1D-A025-F79D82EC2953}" type="pres">
-      <dgm:prSet presAssocID="{E9310247-80FA-4747-9C5F-1F4F428B7AB1}" presName="tx2" presStyleLbl="revTx" presStyleIdx="3" presStyleCnt="6"/>
+      <dgm:prSet presAssocID="{E9310247-80FA-4747-9C5F-1F4F428B7AB1}" presName="tx2" presStyleLbl="revTx" presStyleIdx="3" presStyleCnt="7"/>
       <dgm:spPr/>
     </dgm:pt>
     <dgm:pt modelId="{4A6EDC83-2D13-4F5C-BA1A-D46C8521E009}" type="pres">
@@ -4700,11 +4880,35 @@
       <dgm:spPr/>
     </dgm:pt>
     <dgm:pt modelId="{E1A17E0B-FC36-40EA-851E-57269D4949C7}" type="pres">
-      <dgm:prSet presAssocID="{E9310247-80FA-4747-9C5F-1F4F428B7AB1}" presName="thinLine2b" presStyleLbl="callout" presStyleIdx="2" presStyleCnt="5"/>
+      <dgm:prSet presAssocID="{E9310247-80FA-4747-9C5F-1F4F428B7AB1}" presName="thinLine2b" presStyleLbl="callout" presStyleIdx="2" presStyleCnt="6"/>
       <dgm:spPr/>
     </dgm:pt>
     <dgm:pt modelId="{9B7C4094-FCD4-47D4-8B89-8F3B44F7F0CB}" type="pres">
       <dgm:prSet presAssocID="{E9310247-80FA-4747-9C5F-1F4F428B7AB1}" presName="vertSpace2b" presStyleCnt="0"/>
+      <dgm:spPr/>
+    </dgm:pt>
+    <dgm:pt modelId="{D3F0B34D-4EA8-4CF2-8DC3-5892C9D77593}" type="pres">
+      <dgm:prSet presAssocID="{12622ED9-16C2-4DCC-8770-F51DB66102E2}" presName="horz2" presStyleCnt="0"/>
+      <dgm:spPr/>
+    </dgm:pt>
+    <dgm:pt modelId="{5CFAB074-5CDF-4A8E-8AE1-BF1A38A64021}" type="pres">
+      <dgm:prSet presAssocID="{12622ED9-16C2-4DCC-8770-F51DB66102E2}" presName="horzSpace2" presStyleCnt="0"/>
+      <dgm:spPr/>
+    </dgm:pt>
+    <dgm:pt modelId="{E96BEDEA-DC23-413F-B766-77A52D6FC72E}" type="pres">
+      <dgm:prSet presAssocID="{12622ED9-16C2-4DCC-8770-F51DB66102E2}" presName="tx2" presStyleLbl="revTx" presStyleIdx="4" presStyleCnt="7"/>
+      <dgm:spPr/>
+    </dgm:pt>
+    <dgm:pt modelId="{D0B584C9-D53A-4423-A178-01BBB29C6BA8}" type="pres">
+      <dgm:prSet presAssocID="{12622ED9-16C2-4DCC-8770-F51DB66102E2}" presName="vert2" presStyleCnt="0"/>
+      <dgm:spPr/>
+    </dgm:pt>
+    <dgm:pt modelId="{C9659503-5D12-478D-AC70-2F64035A7D09}" type="pres">
+      <dgm:prSet presAssocID="{12622ED9-16C2-4DCC-8770-F51DB66102E2}" presName="thinLine2b" presStyleLbl="callout" presStyleIdx="3" presStyleCnt="6"/>
+      <dgm:spPr/>
+    </dgm:pt>
+    <dgm:pt modelId="{76E89F12-938A-4B10-B7E8-7D570A10146F}" type="pres">
+      <dgm:prSet presAssocID="{12622ED9-16C2-4DCC-8770-F51DB66102E2}" presName="vertSpace2b" presStyleCnt="0"/>
       <dgm:spPr/>
     </dgm:pt>
     <dgm:pt modelId="{BA66E725-AACF-4143-A532-0FCC937485D6}" type="pres">
@@ -4716,7 +4920,7 @@
       <dgm:spPr/>
     </dgm:pt>
     <dgm:pt modelId="{8D6F9E53-681F-44AC-8F86-B7CD3D9C7405}" type="pres">
-      <dgm:prSet presAssocID="{F12692F2-5D96-4A94-A4C0-D75AC9157483}" presName="tx2" presStyleLbl="revTx" presStyleIdx="4" presStyleCnt="6"/>
+      <dgm:prSet presAssocID="{F12692F2-5D96-4A94-A4C0-D75AC9157483}" presName="tx2" presStyleLbl="revTx" presStyleIdx="5" presStyleCnt="7"/>
       <dgm:spPr/>
     </dgm:pt>
     <dgm:pt modelId="{7AF15F2D-6A56-4B1A-90F1-CAF8C5FF6569}" type="pres">
@@ -4724,7 +4928,7 @@
       <dgm:spPr/>
     </dgm:pt>
     <dgm:pt modelId="{2BBBA075-3924-4D84-8099-75F3B3F34D0D}" type="pres">
-      <dgm:prSet presAssocID="{F12692F2-5D96-4A94-A4C0-D75AC9157483}" presName="thinLine2b" presStyleLbl="callout" presStyleIdx="3" presStyleCnt="5"/>
+      <dgm:prSet presAssocID="{F12692F2-5D96-4A94-A4C0-D75AC9157483}" presName="thinLine2b" presStyleLbl="callout" presStyleIdx="4" presStyleCnt="6"/>
       <dgm:spPr/>
     </dgm:pt>
     <dgm:pt modelId="{AA8C4A97-011D-4848-9C84-3FA6503DB5D1}" type="pres">
@@ -4740,7 +4944,7 @@
       <dgm:spPr/>
     </dgm:pt>
     <dgm:pt modelId="{A8C428AB-F183-4E49-82D3-CF42CB91DBC6}" type="pres">
-      <dgm:prSet presAssocID="{3A6CCFB2-6B2C-40CD-A793-A89C0F08E100}" presName="tx2" presStyleLbl="revTx" presStyleIdx="5" presStyleCnt="6"/>
+      <dgm:prSet presAssocID="{3A6CCFB2-6B2C-40CD-A793-A89C0F08E100}" presName="tx2" presStyleLbl="revTx" presStyleIdx="6" presStyleCnt="7"/>
       <dgm:spPr/>
     </dgm:pt>
     <dgm:pt modelId="{0F1482BE-D082-4899-843F-0BAE96678978}" type="pres">
@@ -4748,7 +4952,7 @@
       <dgm:spPr/>
     </dgm:pt>
     <dgm:pt modelId="{999E9B40-1228-4366-8636-E9DFECF782ED}" type="pres">
-      <dgm:prSet presAssocID="{3A6CCFB2-6B2C-40CD-A793-A89C0F08E100}" presName="thinLine2b" presStyleLbl="callout" presStyleIdx="4" presStyleCnt="5"/>
+      <dgm:prSet presAssocID="{3A6CCFB2-6B2C-40CD-A793-A89C0F08E100}" presName="thinLine2b" presStyleLbl="callout" presStyleIdx="5" presStyleCnt="6"/>
       <dgm:spPr/>
     </dgm:pt>
     <dgm:pt modelId="{73EE692F-5B70-4F32-8E11-C1CECED12ECE}" type="pres">
@@ -4759,12 +4963,14 @@
   <dgm:cxnLst>
     <dgm:cxn modelId="{433D0E25-379B-4634-A12D-806A86ABC9E5}" srcId="{BE1B64B7-1EB2-46BF-9BE5-6F8B89F63BBB}" destId="{3BB6619B-3674-4D25-A98A-F12F927B24E7}" srcOrd="0" destOrd="0" parTransId="{140E484D-F94C-4056-A0FC-B96844354030}" sibTransId="{BD0A0168-7EFE-40F7-BEE5-CB13271DA405}"/>
     <dgm:cxn modelId="{093BBB36-765C-45F1-A6EF-5CA2786022B3}" type="presOf" srcId="{E9310247-80FA-4747-9C5F-1F4F428B7AB1}" destId="{0C45C010-E15D-4A1D-A025-F79D82EC2953}" srcOrd="0" destOrd="0" presId="urn:microsoft.com/office/officeart/2008/layout/LinedList"/>
-    <dgm:cxn modelId="{7B6F073C-1608-4CA9-A16E-1B17977E1096}" srcId="{BE1B64B7-1EB2-46BF-9BE5-6F8B89F63BBB}" destId="{3A6CCFB2-6B2C-40CD-A793-A89C0F08E100}" srcOrd="4" destOrd="0" parTransId="{736A36DC-4F0B-493B-A372-9677A7677C06}" sibTransId="{A2341530-18AB-4900-99F2-CFDFA024CE96}"/>
+    <dgm:cxn modelId="{7B6F073C-1608-4CA9-A16E-1B17977E1096}" srcId="{BE1B64B7-1EB2-46BF-9BE5-6F8B89F63BBB}" destId="{3A6CCFB2-6B2C-40CD-A793-A89C0F08E100}" srcOrd="5" destOrd="0" parTransId="{736A36DC-4F0B-493B-A372-9677A7677C06}" sibTransId="{A2341530-18AB-4900-99F2-CFDFA024CE96}"/>
     <dgm:cxn modelId="{C1EB795E-96B4-4040-9592-FC48C34E9A91}" type="presOf" srcId="{B6447985-2421-4AC7-A072-564EE6974F70}" destId="{0F2F583D-1929-4A83-A399-7EC8CFE5484E}" srcOrd="0" destOrd="0" presId="urn:microsoft.com/office/officeart/2008/layout/LinedList"/>
     <dgm:cxn modelId="{0FB7EA5E-BC7C-4EBE-A003-D5003F0E31B1}" type="presOf" srcId="{F12692F2-5D96-4A94-A4C0-D75AC9157483}" destId="{8D6F9E53-681F-44AC-8F86-B7CD3D9C7405}" srcOrd="0" destOrd="0" presId="urn:microsoft.com/office/officeart/2008/layout/LinedList"/>
-    <dgm:cxn modelId="{60130F60-F3B3-4ABD-9F99-06E6C5EE00FB}" srcId="{BE1B64B7-1EB2-46BF-9BE5-6F8B89F63BBB}" destId="{F12692F2-5D96-4A94-A4C0-D75AC9157483}" srcOrd="3" destOrd="0" parTransId="{8E9EC1DB-F560-46CD-B764-FFD333ED3320}" sibTransId="{D2A5B881-CABA-48CE-9969-E7487FDA76E0}"/>
+    <dgm:cxn modelId="{60130F60-F3B3-4ABD-9F99-06E6C5EE00FB}" srcId="{BE1B64B7-1EB2-46BF-9BE5-6F8B89F63BBB}" destId="{F12692F2-5D96-4A94-A4C0-D75AC9157483}" srcOrd="4" destOrd="0" parTransId="{8E9EC1DB-F560-46CD-B764-FFD333ED3320}" sibTransId="{D2A5B881-CABA-48CE-9969-E7487FDA76E0}"/>
     <dgm:cxn modelId="{5B069041-F0B9-4BF3-9DC9-717370AF13C7}" type="presOf" srcId="{3BB6619B-3674-4D25-A98A-F12F927B24E7}" destId="{1DF607F4-9B76-49AE-BACF-83108C41FFB0}" srcOrd="0" destOrd="0" presId="urn:microsoft.com/office/officeart/2008/layout/LinedList"/>
+    <dgm:cxn modelId="{6CBF1D45-212A-40D8-B653-7B187ADADAC9}" type="presOf" srcId="{12622ED9-16C2-4DCC-8770-F51DB66102E2}" destId="{E96BEDEA-DC23-413F-B766-77A52D6FC72E}" srcOrd="0" destOrd="0" presId="urn:microsoft.com/office/officeart/2008/layout/LinedList"/>
     <dgm:cxn modelId="{48568351-D310-4B61-A8AE-0B5C8988895A}" type="presOf" srcId="{3A6CCFB2-6B2C-40CD-A793-A89C0F08E100}" destId="{A8C428AB-F183-4E49-82D3-CF42CB91DBC6}" srcOrd="0" destOrd="0" presId="urn:microsoft.com/office/officeart/2008/layout/LinedList"/>
+    <dgm:cxn modelId="{52946157-A9D3-449A-9946-2D81166BA548}" srcId="{BE1B64B7-1EB2-46BF-9BE5-6F8B89F63BBB}" destId="{12622ED9-16C2-4DCC-8770-F51DB66102E2}" srcOrd="3" destOrd="0" parTransId="{1C68B187-5DDE-4536-BEEC-65A5ED606219}" sibTransId="{FD8104BB-99C7-45F1-99A3-B126A55D5795}"/>
     <dgm:cxn modelId="{B1405994-E5B1-44FC-90CF-A749156B2CF2}" srcId="{BE1B64B7-1EB2-46BF-9BE5-6F8B89F63BBB}" destId="{E9310247-80FA-4747-9C5F-1F4F428B7AB1}" srcOrd="2" destOrd="0" parTransId="{E2D99740-967F-408C-BE0A-898F6763CA0C}" sibTransId="{6D6F84F2-4AD6-4754-A4EF-DC902A2B9A0E}"/>
     <dgm:cxn modelId="{3E72D9BA-FB04-4A37-B350-6A627723C60A}" srcId="{200C776A-37C6-4DD6-B411-5FB00B9B4AEA}" destId="{BE1B64B7-1EB2-46BF-9BE5-6F8B89F63BBB}" srcOrd="0" destOrd="0" parTransId="{55C31031-7992-407D-8B9A-795D66545FD7}" sibTransId="{C3193524-7EEC-48E3-87C1-CBF463D67D5C}"/>
     <dgm:cxn modelId="{E6D411C2-F883-420B-B440-FA962D10EE06}" type="presOf" srcId="{BE1B64B7-1EB2-46BF-9BE5-6F8B89F63BBB}" destId="{6713841E-00BC-4F21-B5BA-E2B4CFC3BAD6}" srcOrd="0" destOrd="0" presId="urn:microsoft.com/office/officeart/2008/layout/LinedList"/>
@@ -4793,18 +4999,24 @@
     <dgm:cxn modelId="{46F9BD1C-48DC-4E82-B715-AD3B6479787A}" type="presParOf" srcId="{56249E7A-EF80-4B20-BDB7-A208967238D0}" destId="{4A6EDC83-2D13-4F5C-BA1A-D46C8521E009}" srcOrd="2" destOrd="0" presId="urn:microsoft.com/office/officeart/2008/layout/LinedList"/>
     <dgm:cxn modelId="{EB384279-FD11-4951-A375-19768D97C687}" type="presParOf" srcId="{FB520799-45EA-4F27-AAFD-9245F37193EE}" destId="{E1A17E0B-FC36-40EA-851E-57269D4949C7}" srcOrd="8" destOrd="0" presId="urn:microsoft.com/office/officeart/2008/layout/LinedList"/>
     <dgm:cxn modelId="{D45A04B2-3220-4DB4-A9E5-1750980FBDA5}" type="presParOf" srcId="{FB520799-45EA-4F27-AAFD-9245F37193EE}" destId="{9B7C4094-FCD4-47D4-8B89-8F3B44F7F0CB}" srcOrd="9" destOrd="0" presId="urn:microsoft.com/office/officeart/2008/layout/LinedList"/>
-    <dgm:cxn modelId="{65278ABF-DF47-4787-9D00-248E450B2A95}" type="presParOf" srcId="{FB520799-45EA-4F27-AAFD-9245F37193EE}" destId="{BA66E725-AACF-4143-A532-0FCC937485D6}" srcOrd="10" destOrd="0" presId="urn:microsoft.com/office/officeart/2008/layout/LinedList"/>
+    <dgm:cxn modelId="{51860169-F1F6-401E-BF70-9D5F6108C02F}" type="presParOf" srcId="{FB520799-45EA-4F27-AAFD-9245F37193EE}" destId="{D3F0B34D-4EA8-4CF2-8DC3-5892C9D77593}" srcOrd="10" destOrd="0" presId="urn:microsoft.com/office/officeart/2008/layout/LinedList"/>
+    <dgm:cxn modelId="{DA2B571E-16D1-4CA5-B85D-316FA8FC4932}" type="presParOf" srcId="{D3F0B34D-4EA8-4CF2-8DC3-5892C9D77593}" destId="{5CFAB074-5CDF-4A8E-8AE1-BF1A38A64021}" srcOrd="0" destOrd="0" presId="urn:microsoft.com/office/officeart/2008/layout/LinedList"/>
+    <dgm:cxn modelId="{CFC35429-5E4D-4F1D-AD16-D30C41A9CDB8}" type="presParOf" srcId="{D3F0B34D-4EA8-4CF2-8DC3-5892C9D77593}" destId="{E96BEDEA-DC23-413F-B766-77A52D6FC72E}" srcOrd="1" destOrd="0" presId="urn:microsoft.com/office/officeart/2008/layout/LinedList"/>
+    <dgm:cxn modelId="{25E3D9DA-C998-4B8A-BBA8-2C3556C74221}" type="presParOf" srcId="{D3F0B34D-4EA8-4CF2-8DC3-5892C9D77593}" destId="{D0B584C9-D53A-4423-A178-01BBB29C6BA8}" srcOrd="2" destOrd="0" presId="urn:microsoft.com/office/officeart/2008/layout/LinedList"/>
+    <dgm:cxn modelId="{FC28CEDC-9AF1-436D-92E9-1E37F5F10CAC}" type="presParOf" srcId="{FB520799-45EA-4F27-AAFD-9245F37193EE}" destId="{C9659503-5D12-478D-AC70-2F64035A7D09}" srcOrd="11" destOrd="0" presId="urn:microsoft.com/office/officeart/2008/layout/LinedList"/>
+    <dgm:cxn modelId="{AF31FE51-4EB0-4C2A-99AA-730EC236BBB7}" type="presParOf" srcId="{FB520799-45EA-4F27-AAFD-9245F37193EE}" destId="{76E89F12-938A-4B10-B7E8-7D570A10146F}" srcOrd="12" destOrd="0" presId="urn:microsoft.com/office/officeart/2008/layout/LinedList"/>
+    <dgm:cxn modelId="{65278ABF-DF47-4787-9D00-248E450B2A95}" type="presParOf" srcId="{FB520799-45EA-4F27-AAFD-9245F37193EE}" destId="{BA66E725-AACF-4143-A532-0FCC937485D6}" srcOrd="13" destOrd="0" presId="urn:microsoft.com/office/officeart/2008/layout/LinedList"/>
     <dgm:cxn modelId="{7D5BB932-916C-4EB0-84FC-8C3B470D35FF}" type="presParOf" srcId="{BA66E725-AACF-4143-A532-0FCC937485D6}" destId="{1D6AC6A5-8B18-4062-9F96-E28D90045884}" srcOrd="0" destOrd="0" presId="urn:microsoft.com/office/officeart/2008/layout/LinedList"/>
     <dgm:cxn modelId="{BFA81800-B2A9-4CA5-AD97-9FCA7259A537}" type="presParOf" srcId="{BA66E725-AACF-4143-A532-0FCC937485D6}" destId="{8D6F9E53-681F-44AC-8F86-B7CD3D9C7405}" srcOrd="1" destOrd="0" presId="urn:microsoft.com/office/officeart/2008/layout/LinedList"/>
     <dgm:cxn modelId="{35F6818F-5D24-49C2-BC34-992367DB10A4}" type="presParOf" srcId="{BA66E725-AACF-4143-A532-0FCC937485D6}" destId="{7AF15F2D-6A56-4B1A-90F1-CAF8C5FF6569}" srcOrd="2" destOrd="0" presId="urn:microsoft.com/office/officeart/2008/layout/LinedList"/>
-    <dgm:cxn modelId="{CA11D5E7-0611-4B87-9308-4AC7380C7E26}" type="presParOf" srcId="{FB520799-45EA-4F27-AAFD-9245F37193EE}" destId="{2BBBA075-3924-4D84-8099-75F3B3F34D0D}" srcOrd="11" destOrd="0" presId="urn:microsoft.com/office/officeart/2008/layout/LinedList"/>
-    <dgm:cxn modelId="{F4CE8786-7C25-45F0-8DC6-AE3683A81D06}" type="presParOf" srcId="{FB520799-45EA-4F27-AAFD-9245F37193EE}" destId="{AA8C4A97-011D-4848-9C84-3FA6503DB5D1}" srcOrd="12" destOrd="0" presId="urn:microsoft.com/office/officeart/2008/layout/LinedList"/>
-    <dgm:cxn modelId="{F0DD1A0F-E195-4800-835B-CA17FE00DFF8}" type="presParOf" srcId="{FB520799-45EA-4F27-AAFD-9245F37193EE}" destId="{E20B9376-6599-4C8E-A986-549AB572C303}" srcOrd="13" destOrd="0" presId="urn:microsoft.com/office/officeart/2008/layout/LinedList"/>
+    <dgm:cxn modelId="{CA11D5E7-0611-4B87-9308-4AC7380C7E26}" type="presParOf" srcId="{FB520799-45EA-4F27-AAFD-9245F37193EE}" destId="{2BBBA075-3924-4D84-8099-75F3B3F34D0D}" srcOrd="14" destOrd="0" presId="urn:microsoft.com/office/officeart/2008/layout/LinedList"/>
+    <dgm:cxn modelId="{F4CE8786-7C25-45F0-8DC6-AE3683A81D06}" type="presParOf" srcId="{FB520799-45EA-4F27-AAFD-9245F37193EE}" destId="{AA8C4A97-011D-4848-9C84-3FA6503DB5D1}" srcOrd="15" destOrd="0" presId="urn:microsoft.com/office/officeart/2008/layout/LinedList"/>
+    <dgm:cxn modelId="{F0DD1A0F-E195-4800-835B-CA17FE00DFF8}" type="presParOf" srcId="{FB520799-45EA-4F27-AAFD-9245F37193EE}" destId="{E20B9376-6599-4C8E-A986-549AB572C303}" srcOrd="16" destOrd="0" presId="urn:microsoft.com/office/officeart/2008/layout/LinedList"/>
     <dgm:cxn modelId="{04E929D4-6A96-4B5C-A0BC-19D0D693788D}" type="presParOf" srcId="{E20B9376-6599-4C8E-A986-549AB572C303}" destId="{768B8C37-1472-4418-B7BB-3881C0AA6D76}" srcOrd="0" destOrd="0" presId="urn:microsoft.com/office/officeart/2008/layout/LinedList"/>
     <dgm:cxn modelId="{EA05B7D2-CF6A-4152-84FC-AC40E705063E}" type="presParOf" srcId="{E20B9376-6599-4C8E-A986-549AB572C303}" destId="{A8C428AB-F183-4E49-82D3-CF42CB91DBC6}" srcOrd="1" destOrd="0" presId="urn:microsoft.com/office/officeart/2008/layout/LinedList"/>
     <dgm:cxn modelId="{23425578-5BE1-4A51-A04F-EF132E329FBE}" type="presParOf" srcId="{E20B9376-6599-4C8E-A986-549AB572C303}" destId="{0F1482BE-D082-4899-843F-0BAE96678978}" srcOrd="2" destOrd="0" presId="urn:microsoft.com/office/officeart/2008/layout/LinedList"/>
-    <dgm:cxn modelId="{0F961AD5-3862-423A-92EF-168CB15926EE}" type="presParOf" srcId="{FB520799-45EA-4F27-AAFD-9245F37193EE}" destId="{999E9B40-1228-4366-8636-E9DFECF782ED}" srcOrd="14" destOrd="0" presId="urn:microsoft.com/office/officeart/2008/layout/LinedList"/>
-    <dgm:cxn modelId="{4F4123BA-2C58-4FE3-8A5F-4B40BB0E6079}" type="presParOf" srcId="{FB520799-45EA-4F27-AAFD-9245F37193EE}" destId="{73EE692F-5B70-4F32-8E11-C1CECED12ECE}" srcOrd="15" destOrd="0" presId="urn:microsoft.com/office/officeart/2008/layout/LinedList"/>
+    <dgm:cxn modelId="{0F961AD5-3862-423A-92EF-168CB15926EE}" type="presParOf" srcId="{FB520799-45EA-4F27-AAFD-9245F37193EE}" destId="{999E9B40-1228-4366-8636-E9DFECF782ED}" srcOrd="17" destOrd="0" presId="urn:microsoft.com/office/officeart/2008/layout/LinedList"/>
+    <dgm:cxn modelId="{4F4123BA-2C58-4FE3-8A5F-4B40BB0E6079}" type="presParOf" srcId="{FB520799-45EA-4F27-AAFD-9245F37193EE}" destId="{73EE692F-5B70-4F32-8E11-C1CECED12ECE}" srcOrd="18" destOrd="0" presId="urn:microsoft.com/office/officeart/2008/layout/LinedList"/>
   </dgm:cxnLst>
   <dgm:bg/>
   <dgm:whole/>
@@ -4941,8 +5153,8 @@
       </dsp:nvSpPr>
       <dsp:spPr>
         <a:xfrm>
-          <a:off x="325612" y="10412"/>
-          <a:ext cx="1188862" cy="208247"/>
+          <a:off x="325612" y="8699"/>
+          <a:ext cx="1188862" cy="173989"/>
         </a:xfrm>
         <a:prstGeom prst="rect">
           <a:avLst/>
@@ -4966,12 +5178,12 @@
         <a:fontRef idx="minor"/>
       </dsp:style>
       <dsp:txBody>
-        <a:bodyPr spcFirstLastPara="0" vert="horz" wrap="square" lIns="34290" tIns="34290" rIns="34290" bIns="34290" numCol="1" spcCol="1270" anchor="t" anchorCtr="0">
+        <a:bodyPr spcFirstLastPara="0" vert="horz" wrap="square" lIns="30480" tIns="30480" rIns="30480" bIns="30480" numCol="1" spcCol="1270" anchor="t" anchorCtr="0">
           <a:noAutofit/>
         </a:bodyPr>
         <a:lstStyle/>
         <a:p>
-          <a:pPr marL="0" lvl="0" indent="0" algn="l" defTabSz="400050" rtl="0">
+          <a:pPr marL="0" lvl="0" indent="0" algn="l" defTabSz="355600" rtl="0">
             <a:lnSpc>
               <a:spcPct val="90000"/>
             </a:lnSpc>
@@ -4984,14 +5196,14 @@
             <a:buNone/>
           </a:pPr>
           <a:r>
-            <a:rPr lang="en-US" sz="900" kern="1200"/>
+            <a:rPr lang="en-US" sz="800" kern="1200"/>
             <a:t>{Dev Type}</a:t>
           </a:r>
         </a:p>
       </dsp:txBody>
       <dsp:txXfrm>
-        <a:off x="325612" y="10412"/>
-        <a:ext cx="1188862" cy="208247"/>
+        <a:off x="325612" y="8699"/>
+        <a:ext cx="1188862" cy="173989"/>
       </dsp:txXfrm>
     </dsp:sp>
     <dsp:sp modelId="{B5D7063D-0FBA-4BAD-AE80-F26D3784965D}">
@@ -5001,7 +5213,7 @@
       </dsp:nvSpPr>
       <dsp:spPr>
         <a:xfrm>
-          <a:off x="302895" y="218660"/>
+          <a:off x="302895" y="182688"/>
           <a:ext cx="1211580" cy="0"/>
         </a:xfrm>
         <a:prstGeom prst="line">
@@ -5050,8 +5262,8 @@
       </dsp:nvSpPr>
       <dsp:spPr>
         <a:xfrm>
-          <a:off x="325612" y="229072"/>
-          <a:ext cx="1188862" cy="208247"/>
+          <a:off x="325612" y="191388"/>
+          <a:ext cx="1188862" cy="173989"/>
         </a:xfrm>
         <a:prstGeom prst="rect">
           <a:avLst/>
@@ -5075,12 +5287,12 @@
         <a:fontRef idx="minor"/>
       </dsp:style>
       <dsp:txBody>
-        <a:bodyPr spcFirstLastPara="0" vert="horz" wrap="square" lIns="34290" tIns="34290" rIns="34290" bIns="34290" numCol="1" spcCol="1270" anchor="t" anchorCtr="0">
+        <a:bodyPr spcFirstLastPara="0" vert="horz" wrap="square" lIns="30480" tIns="30480" rIns="30480" bIns="30480" numCol="1" spcCol="1270" anchor="t" anchorCtr="0">
           <a:noAutofit/>
         </a:bodyPr>
         <a:lstStyle/>
         <a:p>
-          <a:pPr marL="0" lvl="0" indent="0" algn="l" defTabSz="400050" rtl="0">
+          <a:pPr marL="0" lvl="0" indent="0" algn="l" defTabSz="355600" rtl="0">
             <a:lnSpc>
               <a:spcPct val="90000"/>
             </a:lnSpc>
@@ -5093,14 +5305,14 @@
             <a:buNone/>
           </a:pPr>
           <a:r>
-            <a:rPr lang="en-US" sz="900" kern="1200"/>
+            <a:rPr lang="en-US" sz="800" kern="1200"/>
             <a:t>{MAC Addr}</a:t>
           </a:r>
         </a:p>
       </dsp:txBody>
       <dsp:txXfrm>
-        <a:off x="325612" y="229072"/>
-        <a:ext cx="1188862" cy="208247"/>
+        <a:off x="325612" y="191388"/>
+        <a:ext cx="1188862" cy="173989"/>
       </dsp:txXfrm>
     </dsp:sp>
     <dsp:sp modelId="{A0961384-72A5-44CF-A77E-703837A1FA75}">
@@ -5110,7 +5322,7 @@
       </dsp:nvSpPr>
       <dsp:spPr>
         <a:xfrm>
-          <a:off x="302895" y="437320"/>
+          <a:off x="302895" y="365377"/>
           <a:ext cx="1211580" cy="0"/>
         </a:xfrm>
         <a:prstGeom prst="line">
@@ -5159,8 +5371,8 @@
       </dsp:nvSpPr>
       <dsp:spPr>
         <a:xfrm>
-          <a:off x="325612" y="447732"/>
-          <a:ext cx="1188862" cy="208247"/>
+          <a:off x="325612" y="374077"/>
+          <a:ext cx="1188862" cy="173989"/>
         </a:xfrm>
         <a:prstGeom prst="rect">
           <a:avLst/>
@@ -5184,12 +5396,12 @@
         <a:fontRef idx="minor"/>
       </dsp:style>
       <dsp:txBody>
-        <a:bodyPr spcFirstLastPara="0" vert="horz" wrap="square" lIns="34290" tIns="34290" rIns="34290" bIns="34290" numCol="1" spcCol="1270" anchor="t" anchorCtr="0">
+        <a:bodyPr spcFirstLastPara="0" vert="horz" wrap="square" lIns="30480" tIns="30480" rIns="30480" bIns="30480" numCol="1" spcCol="1270" anchor="t" anchorCtr="0">
           <a:noAutofit/>
         </a:bodyPr>
         <a:lstStyle/>
         <a:p>
-          <a:pPr marL="0" lvl="0" indent="0" algn="l" defTabSz="400050" rtl="0">
+          <a:pPr marL="0" lvl="0" indent="0" algn="l" defTabSz="355600" rtl="0">
             <a:lnSpc>
               <a:spcPct val="90000"/>
             </a:lnSpc>
@@ -5202,14 +5414,14 @@
             <a:buNone/>
           </a:pPr>
           <a:r>
-            <a:rPr lang="en-US" sz="900" kern="1200"/>
+            <a:rPr lang="en-US" sz="800" kern="1200"/>
             <a:t>{IP Addr}</a:t>
           </a:r>
         </a:p>
       </dsp:txBody>
       <dsp:txXfrm>
-        <a:off x="325612" y="447732"/>
-        <a:ext cx="1188862" cy="208247"/>
+        <a:off x="325612" y="374077"/>
+        <a:ext cx="1188862" cy="173989"/>
       </dsp:txXfrm>
     </dsp:sp>
     <dsp:sp modelId="{E1A17E0B-FC36-40EA-851E-57269D4949C7}">
@@ -5219,7 +5431,120 @@
       </dsp:nvSpPr>
       <dsp:spPr>
         <a:xfrm>
-          <a:off x="302895" y="655980"/>
+          <a:off x="302895" y="548066"/>
+          <a:ext cx="1211580" cy="0"/>
+        </a:xfrm>
+        <a:prstGeom prst="line">
+          <a:avLst/>
+        </a:prstGeom>
+        <a:solidFill>
+          <a:schemeClr val="accent1">
+            <a:hueOff val="0"/>
+            <a:satOff val="0"/>
+            <a:lumOff val="0"/>
+            <a:alphaOff val="0"/>
+          </a:schemeClr>
+        </a:solidFill>
+        <a:ln w="12700" cap="flat" cmpd="sng" algn="ctr">
+          <a:solidFill>
+            <a:schemeClr val="accent1">
+              <a:tint val="50000"/>
+              <a:hueOff val="0"/>
+              <a:satOff val="0"/>
+              <a:lumOff val="0"/>
+              <a:alphaOff val="0"/>
+            </a:schemeClr>
+          </a:solidFill>
+          <a:prstDash val="solid"/>
+          <a:miter lim="800000"/>
+        </a:ln>
+        <a:effectLst/>
+      </dsp:spPr>
+      <dsp:style>
+        <a:lnRef idx="2">
+          <a:scrgbClr r="0" g="0" b="0"/>
+        </a:lnRef>
+        <a:fillRef idx="1">
+          <a:scrgbClr r="0" g="0" b="0"/>
+        </a:fillRef>
+        <a:effectRef idx="0">
+          <a:scrgbClr r="0" g="0" b="0"/>
+        </a:effectRef>
+        <a:fontRef idx="minor"/>
+      </dsp:style>
+    </dsp:sp>
+    <dsp:sp modelId="{E96BEDEA-DC23-413F-B766-77A52D6FC72E}">
+      <dsp:nvSpPr>
+        <dsp:cNvPr id="0" name=""/>
+        <dsp:cNvSpPr/>
+      </dsp:nvSpPr>
+      <dsp:spPr>
+        <a:xfrm>
+          <a:off x="325612" y="556766"/>
+          <a:ext cx="1188862" cy="173989"/>
+        </a:xfrm>
+        <a:prstGeom prst="rect">
+          <a:avLst/>
+        </a:prstGeom>
+        <a:noFill/>
+        <a:ln>
+          <a:noFill/>
+        </a:ln>
+        <a:effectLst/>
+      </dsp:spPr>
+      <dsp:style>
+        <a:lnRef idx="0">
+          <a:scrgbClr r="0" g="0" b="0"/>
+        </a:lnRef>
+        <a:fillRef idx="0">
+          <a:scrgbClr r="0" g="0" b="0"/>
+        </a:fillRef>
+        <a:effectRef idx="0">
+          <a:scrgbClr r="0" g="0" b="0"/>
+        </a:effectRef>
+        <a:fontRef idx="minor"/>
+      </dsp:style>
+      <dsp:txBody>
+        <a:bodyPr spcFirstLastPara="0" vert="horz" wrap="square" lIns="30480" tIns="30480" rIns="30480" bIns="30480" numCol="1" spcCol="1270" anchor="t" anchorCtr="0">
+          <a:noAutofit/>
+        </a:bodyPr>
+        <a:lstStyle/>
+        <a:p>
+          <a:pPr marL="0" lvl="0" indent="0" algn="l" defTabSz="355600" rtl="0">
+            <a:lnSpc>
+              <a:spcPct val="90000"/>
+            </a:lnSpc>
+            <a:spcBef>
+              <a:spcPct val="0"/>
+            </a:spcBef>
+            <a:spcAft>
+              <a:spcPct val="35000"/>
+            </a:spcAft>
+            <a:buNone/>
+          </a:pPr>
+          <a:r>
+            <a:rPr lang="en-US" sz="800" kern="1200">
+              <a:highlight>
+                <a:srgbClr val="FFFF00"/>
+              </a:highlight>
+            </a:rPr>
+            <a:t>{Addressee}</a:t>
+          </a:r>
+        </a:p>
+      </dsp:txBody>
+      <dsp:txXfrm>
+        <a:off x="325612" y="556766"/>
+        <a:ext cx="1188862" cy="173989"/>
+      </dsp:txXfrm>
+    </dsp:sp>
+    <dsp:sp modelId="{C9659503-5D12-478D-AC70-2F64035A7D09}">
+      <dsp:nvSpPr>
+        <dsp:cNvPr id="0" name=""/>
+        <dsp:cNvSpPr/>
+      </dsp:nvSpPr>
+      <dsp:spPr>
+        <a:xfrm>
+          <a:off x="302895" y="730755"/>
           <a:ext cx="1211580" cy="0"/>
         </a:xfrm>
         <a:prstGeom prst="line">
@@ -5268,8 +5593,8 @@
       </dsp:nvSpPr>
       <dsp:spPr>
         <a:xfrm>
-          <a:off x="325612" y="666392"/>
-          <a:ext cx="1188862" cy="208247"/>
+          <a:off x="325612" y="739454"/>
+          <a:ext cx="1188862" cy="173989"/>
         </a:xfrm>
         <a:prstGeom prst="rect">
           <a:avLst/>
@@ -5293,12 +5618,12 @@
         <a:fontRef idx="minor"/>
       </dsp:style>
       <dsp:txBody>
-        <a:bodyPr spcFirstLastPara="0" vert="horz" wrap="square" lIns="34290" tIns="34290" rIns="34290" bIns="34290" numCol="1" spcCol="1270" anchor="t" anchorCtr="0">
+        <a:bodyPr spcFirstLastPara="0" vert="horz" wrap="square" lIns="30480" tIns="30480" rIns="30480" bIns="30480" numCol="1" spcCol="1270" anchor="t" anchorCtr="0">
           <a:noAutofit/>
         </a:bodyPr>
         <a:lstStyle/>
         <a:p>
-          <a:pPr marL="0" lvl="0" indent="0" algn="l" defTabSz="400050" rtl="0">
+          <a:pPr marL="0" lvl="0" indent="0" algn="l" defTabSz="355600" rtl="0">
             <a:lnSpc>
               <a:spcPct val="90000"/>
             </a:lnSpc>
@@ -5311,14 +5636,14 @@
             <a:buNone/>
           </a:pPr>
           <a:r>
-            <a:rPr lang="en-US" sz="900" kern="1200"/>
+            <a:rPr lang="en-US" sz="800" kern="1200"/>
             <a:t>{Callback}</a:t>
           </a:r>
         </a:p>
       </dsp:txBody>
       <dsp:txXfrm>
-        <a:off x="325612" y="666392"/>
-        <a:ext cx="1188862" cy="208247"/>
+        <a:off x="325612" y="739454"/>
+        <a:ext cx="1188862" cy="173989"/>
       </dsp:txXfrm>
     </dsp:sp>
     <dsp:sp modelId="{2BBBA075-3924-4D84-8099-75F3B3F34D0D}">
@@ -5328,7 +5653,7 @@
       </dsp:nvSpPr>
       <dsp:spPr>
         <a:xfrm>
-          <a:off x="302895" y="874640"/>
+          <a:off x="302895" y="913444"/>
           <a:ext cx="1211580" cy="0"/>
         </a:xfrm>
         <a:prstGeom prst="line">
@@ -5377,8 +5702,8 @@
       </dsp:nvSpPr>
       <dsp:spPr>
         <a:xfrm>
-          <a:off x="325612" y="885052"/>
-          <a:ext cx="1188862" cy="208247"/>
+          <a:off x="325612" y="922143"/>
+          <a:ext cx="1188862" cy="173989"/>
         </a:xfrm>
         <a:prstGeom prst="rect">
           <a:avLst/>
@@ -5402,12 +5727,12 @@
         <a:fontRef idx="minor"/>
       </dsp:style>
       <dsp:txBody>
-        <a:bodyPr spcFirstLastPara="0" vert="horz" wrap="square" lIns="34290" tIns="34290" rIns="34290" bIns="34290" numCol="1" spcCol="1270" anchor="t" anchorCtr="0">
+        <a:bodyPr spcFirstLastPara="0" vert="horz" wrap="square" lIns="30480" tIns="30480" rIns="30480" bIns="30480" numCol="1" spcCol="1270" anchor="t" anchorCtr="0">
           <a:noAutofit/>
         </a:bodyPr>
         <a:lstStyle/>
         <a:p>
-          <a:pPr marL="0" lvl="0" indent="0" algn="l" defTabSz="400050" rtl="0">
+          <a:pPr marL="0" lvl="0" indent="0" algn="l" defTabSz="355600" rtl="0">
             <a:lnSpc>
               <a:spcPct val="90000"/>
             </a:lnSpc>
@@ -5420,14 +5745,14 @@
             <a:buNone/>
           </a:pPr>
           <a:r>
-            <a:rPr lang="en-US" sz="900" kern="1200"/>
+            <a:rPr lang="en-US" sz="800" kern="1200"/>
             <a:t>{Date}</a:t>
           </a:r>
         </a:p>
       </dsp:txBody>
       <dsp:txXfrm>
-        <a:off x="325612" y="885052"/>
-        <a:ext cx="1188862" cy="208247"/>
+        <a:off x="325612" y="922143"/>
+        <a:ext cx="1188862" cy="173989"/>
       </dsp:txXfrm>
     </dsp:sp>
     <dsp:sp modelId="{999E9B40-1228-4366-8636-E9DFECF782ED}">
@@ -5437,7 +5762,7 @@
       </dsp:nvSpPr>
       <dsp:spPr>
         <a:xfrm>
-          <a:off x="302895" y="1093300"/>
+          <a:off x="302895" y="1096133"/>
           <a:ext cx="1211580" cy="0"/>
         </a:xfrm>
         <a:prstGeom prst="line">
@@ -7283,7 +7608,7 @@
 </file>
 
 <file path=customXml/itemProps1.xml><?xml version="1.0" encoding="utf-8"?>
-<ds:datastoreItem xmlns:ds="http://schemas.openxmlformats.org/officeDocument/2006/customXml" ds:itemID="{F7420B11-8DE2-41B5-94F2-216AC3BF07E1}">
+<ds:datastoreItem xmlns:ds="http://schemas.openxmlformats.org/officeDocument/2006/customXml" ds:itemID="{11CAE3F0-44A6-4CB6-8DA1-0B4A8E176ECE}">
   <ds:schemaRefs>
     <ds:schemaRef ds:uri="http://schemas.openxmlformats.org/officeDocument/2006/bibliography"/>
   </ds:schemaRefs>

</xml_diff>

<commit_message>
added connection BPi side
</commit_message>
<xml_diff>
--- a/PhoneDetector.docx
+++ b/PhoneDetector.docx
@@ -881,17 +881,8 @@
           <w:b/>
           <w:bCs/>
         </w:rPr>
-        <w:t xml:space="preserve">MAC </w:t>
-      </w:r>
-      <w:proofErr w:type="spellStart"/>
-      <w:r>
-        <w:rPr>
-          <w:b/>
-          <w:bCs/>
-        </w:rPr>
-        <w:t>Addr</w:t>
-      </w:r>
-      <w:proofErr w:type="spellEnd"/>
+        <w:t>MAC Addr</w:t>
+      </w:r>
       <w:r>
         <w:rPr>
           <w:rFonts w:hint="cs"/>
@@ -1003,17 +994,8 @@
           <w:b/>
           <w:bCs/>
         </w:rPr>
-        <w:t xml:space="preserve">IP </w:t>
-      </w:r>
-      <w:proofErr w:type="spellStart"/>
-      <w:r>
-        <w:rPr>
-          <w:b/>
-          <w:bCs/>
-        </w:rPr>
-        <w:t>Addr</w:t>
-      </w:r>
-      <w:proofErr w:type="spellEnd"/>
+        <w:t>IP Addr</w:t>
+      </w:r>
       <w:r>
         <w:rPr>
           <w:rFonts w:hint="cs"/>
@@ -1080,7 +1062,6 @@
           <w:highlight w:val="yellow"/>
         </w:rPr>
       </w:pPr>
-      <w:proofErr w:type="gramStart"/>
       <w:r>
         <w:rPr>
           <w:b/>
@@ -1101,16 +1082,7 @@
           <w:highlight w:val="yellow"/>
           <w:rtl/>
         </w:rPr>
-        <w:t xml:space="preserve"> -</w:t>
-      </w:r>
-      <w:proofErr w:type="gramEnd"/>
-      <w:r>
-        <w:rPr>
-          <w:rFonts w:hint="cs"/>
-          <w:highlight w:val="yellow"/>
-          <w:rtl/>
-        </w:rPr>
-        <w:t xml:space="preserve"> כתובת ה-</w:t>
+        <w:t xml:space="preserve"> - כתובת ה-</w:t>
       </w:r>
       <w:r>
         <w:rPr>
@@ -1515,71 +1487,71 @@
           <w:sz w:val="18"/>
           <w:szCs w:val="18"/>
         </w:rPr>
-        <w:t>“</w:t>
-      </w:r>
-      <w:proofErr w:type="spellStart"/>
+        <w:t>“DevType”:”RBPI”</w:t>
+      </w:r>
       <w:r>
         <w:rPr>
           <w:rFonts w:ascii="Courier New" w:hAnsi="Courier New" w:cs="Courier New"/>
           <w:sz w:val="18"/>
           <w:szCs w:val="18"/>
         </w:rPr>
-        <w:t>DevType</w:t>
-      </w:r>
-      <w:proofErr w:type="spellEnd"/>
-      <w:r>
+        <w:t>,</w:t>
+      </w:r>
+    </w:p>
+    <w:p>
+      <w:pPr>
+        <w:spacing w:after="0"/>
+        <w:ind w:left="1440" w:firstLine="720"/>
         <w:rPr>
           <w:rFonts w:ascii="Courier New" w:hAnsi="Courier New" w:cs="Courier New"/>
           <w:sz w:val="18"/>
           <w:szCs w:val="18"/>
-        </w:rPr>
-        <w:t>”</w:t>
-      </w:r>
-      <w:proofErr w:type="gramStart"/>
+          <w:rtl/>
+        </w:rPr>
+      </w:pPr>
       <w:r>
         <w:rPr>
           <w:rFonts w:ascii="Courier New" w:hAnsi="Courier New" w:cs="Courier New"/>
           <w:sz w:val="18"/>
           <w:szCs w:val="18"/>
         </w:rPr>
-        <w:t>:”RBPI</w:t>
-      </w:r>
-      <w:proofErr w:type="gramEnd"/>
-      <w:r>
+        <w:t>“MACAddr”:”123456789ABC”,</w:t>
+      </w:r>
+    </w:p>
+    <w:p>
+      <w:pPr>
+        <w:spacing w:after="0"/>
+        <w:ind w:left="1440" w:firstLine="720"/>
         <w:rPr>
           <w:rFonts w:ascii="Courier New" w:hAnsi="Courier New" w:cs="Courier New"/>
           <w:sz w:val="18"/>
           <w:szCs w:val="18"/>
-        </w:rPr>
-        <w:t>”</w:t>
-      </w:r>
+          <w:rtl/>
+        </w:rPr>
+      </w:pPr>
       <w:r>
         <w:rPr>
           <w:rFonts w:ascii="Courier New" w:hAnsi="Courier New" w:cs="Courier New"/>
           <w:sz w:val="18"/>
           <w:szCs w:val="18"/>
         </w:rPr>
-        <w:t>,</w:t>
-      </w:r>
-    </w:p>
-    <w:p>
-      <w:pPr>
-        <w:spacing w:after="0"/>
-        <w:ind w:left="1440" w:firstLine="720"/>
+        <w:t>”</w:t>
+      </w:r>
+      <w:r>
         <w:rPr>
           <w:rFonts w:ascii="Courier New" w:hAnsi="Courier New" w:cs="Courier New"/>
           <w:sz w:val="18"/>
           <w:szCs w:val="18"/>
-          <w:rtl/>
-        </w:rPr>
-      </w:pPr>
+        </w:rPr>
+        <w:t>IP</w:t>
+      </w:r>
       <w:r>
         <w:rPr>
           <w:rFonts w:ascii="Courier New" w:hAnsi="Courier New" w:cs="Courier New"/>
           <w:sz w:val="18"/>
           <w:szCs w:val="18"/>
         </w:rPr>
-        <w:t>“MACAddr”:”123456789ABC”,</w:t>
+        <w:t>Addr”:”C0A80101”,</w:t>
       </w:r>
     </w:p>
     <w:p>
@@ -1593,14 +1565,13 @@
           <w:rtl/>
         </w:rPr>
       </w:pPr>
-      <w:proofErr w:type="gramStart"/>
       <w:r>
         <w:rPr>
           <w:rFonts w:ascii="Courier New" w:hAnsi="Courier New" w:cs="Courier New"/>
           <w:sz w:val="18"/>
           <w:szCs w:val="18"/>
         </w:rPr>
-        <w:t>”</w:t>
+        <w:t>”Callback”:</w:t>
       </w:r>
       <w:r>
         <w:rPr>
@@ -1608,80 +1579,7 @@
           <w:sz w:val="18"/>
           <w:szCs w:val="18"/>
         </w:rPr>
-        <w:t>IP</w:t>
-      </w:r>
-      <w:r>
-        <w:rPr>
-          <w:rFonts w:ascii="Courier New" w:hAnsi="Courier New" w:cs="Courier New"/>
-          <w:sz w:val="18"/>
-          <w:szCs w:val="18"/>
-        </w:rPr>
-        <w:t>Addr</w:t>
-      </w:r>
-      <w:proofErr w:type="gramEnd"/>
-      <w:r>
-        <w:rPr>
-          <w:rFonts w:ascii="Courier New" w:hAnsi="Courier New" w:cs="Courier New"/>
-          <w:sz w:val="18"/>
-          <w:szCs w:val="18"/>
-        </w:rPr>
-        <w:t>”:”C0A80101”,</w:t>
-      </w:r>
-    </w:p>
-    <w:p>
-      <w:pPr>
-        <w:spacing w:after="0"/>
-        <w:ind w:left="1440" w:firstLine="720"/>
-        <w:rPr>
-          <w:rFonts w:ascii="Courier New" w:hAnsi="Courier New" w:cs="Courier New"/>
-          <w:sz w:val="18"/>
-          <w:szCs w:val="18"/>
-          <w:rtl/>
-        </w:rPr>
-      </w:pPr>
-      <w:proofErr w:type="gramStart"/>
-      <w:r>
-        <w:rPr>
-          <w:rFonts w:ascii="Courier New" w:hAnsi="Courier New" w:cs="Courier New"/>
-          <w:sz w:val="18"/>
-          <w:szCs w:val="18"/>
-        </w:rPr>
-        <w:t>”</w:t>
-      </w:r>
-      <w:proofErr w:type="spellStart"/>
-      <w:r>
-        <w:rPr>
-          <w:rFonts w:ascii="Courier New" w:hAnsi="Courier New" w:cs="Courier New"/>
-          <w:sz w:val="18"/>
-          <w:szCs w:val="18"/>
-        </w:rPr>
-        <w:t>Callback</w:t>
-      </w:r>
-      <w:proofErr w:type="gramEnd"/>
-      <w:r>
-        <w:rPr>
-          <w:rFonts w:ascii="Courier New" w:hAnsi="Courier New" w:cs="Courier New"/>
-          <w:sz w:val="18"/>
-          <w:szCs w:val="18"/>
-        </w:rPr>
-        <w:t>”:</w:t>
-      </w:r>
-      <w:r>
-        <w:rPr>
-          <w:rFonts w:ascii="Courier New" w:hAnsi="Courier New" w:cs="Courier New"/>
-          <w:sz w:val="18"/>
-          <w:szCs w:val="18"/>
-        </w:rPr>
-        <w:t>”RES</w:t>
-      </w:r>
-      <w:proofErr w:type="spellEnd"/>
-      <w:r>
-        <w:rPr>
-          <w:rFonts w:ascii="Courier New" w:hAnsi="Courier New" w:cs="Courier New"/>
-          <w:sz w:val="18"/>
-          <w:szCs w:val="18"/>
-        </w:rPr>
-        <w:t>”</w:t>
+        <w:t>”RES”</w:t>
       </w:r>
       <w:r>
         <w:rPr>
@@ -1924,15 +1822,7 @@
         <w:t>במקרה הנ"ל האפליקציה תשאל את המשתמש "</w:t>
       </w:r>
       <w:r>
-        <w:t xml:space="preserve">Are you </w:t>
-      </w:r>
-      <w:proofErr w:type="spellStart"/>
-      <w:r>
-        <w:t>Ramy</w:t>
-      </w:r>
-      <w:proofErr w:type="spellEnd"/>
-      <w:r>
-        <w:t xml:space="preserve"> Lerner?</w:t>
+        <w:t>Are you Ramy Lerner?</w:t>
       </w:r>
       <w:r>
         <w:rPr>
@@ -2103,11 +1993,9 @@
         </w:rPr>
         <w:t>לכל מכשיר רספברי יקבע מספר סידורי שיקודד לתוך ה</w:t>
       </w:r>
-      <w:proofErr w:type="spellStart"/>
       <w:r>
         <w:t>qr</w:t>
       </w:r>
-      <w:proofErr w:type="spellEnd"/>
     </w:p>
     <w:p>
       <w:pPr>
@@ -2164,9 +2052,6 @@
           <w:numId w:val="6"/>
         </w:numPr>
         <w:bidi/>
-        <w:rPr>
-          <w:rFonts w:hint="cs"/>
-        </w:rPr>
       </w:pPr>
       <w:r>
         <w:rPr>
@@ -2196,7 +2081,6 @@
       <w:pPr>
         <w:bidi/>
         <w:rPr>
-          <w:rFonts w:hint="cs"/>
           <w:rtl/>
         </w:rPr>
       </w:pPr>
@@ -2225,7 +2109,6 @@
       <w:pPr>
         <w:bidi/>
         <w:rPr>
-          <w:rFonts w:hint="cs"/>
           <w:rtl/>
         </w:rPr>
       </w:pPr>
@@ -2318,7 +2201,6 @@
         </w:numPr>
         <w:bidi/>
         <w:rPr>
-          <w:rFonts w:hint="cs"/>
           <w:rtl/>
         </w:rPr>
       </w:pPr>
@@ -2529,7 +2411,6 @@
         </w:numPr>
         <w:bidi/>
         <w:rPr>
-          <w:rFonts w:hint="cs"/>
           <w:b/>
           <w:bCs/>
         </w:rPr>
@@ -2618,7 +2499,6 @@
         <w:pStyle w:val="Heading1"/>
         <w:bidi/>
         <w:rPr>
-          <w:rFonts w:hint="cs"/>
           <w:rtl/>
         </w:rPr>
       </w:pPr>
@@ -2722,7 +2602,6 @@
       <w:pPr>
         <w:bidi/>
         <w:rPr>
-          <w:rFonts w:hint="cs"/>
           <w:rtl/>
         </w:rPr>
       </w:pPr>
@@ -2744,7 +2623,7 @@
         <w:drawing>
           <wp:inline distT="0" distB="0" distL="0" distR="0" wp14:anchorId="38879E56" wp14:editId="45D20A34">
             <wp:extent cx="2228850" cy="1724025"/>
-            <wp:effectExtent l="38100" t="38100" r="19050" b="9525"/>
+            <wp:effectExtent l="38100" t="38100" r="19050" b="47625"/>
             <wp:docPr id="2" name="Diagram 2"/>
             <wp:cNvGraphicFramePr/>
             <a:graphic xmlns:a="http://schemas.openxmlformats.org/drawingml/2006/main">
@@ -2925,17 +2804,13 @@
           <w:numId w:val="8"/>
         </w:numPr>
         <w:bidi/>
-        <w:rPr>
-          <w:rFonts w:hint="cs"/>
-        </w:rPr>
-      </w:pPr>
-      <w:r>
-        <w:rPr>
-          <w:rFonts w:hint="cs"/>
+      </w:pPr>
+      <w:r>
+        <w:rPr>
           <w:b/>
           <w:bCs/>
         </w:rPr>
-        <w:t>RBID</w:t>
+        <w:t>Rec ID</w:t>
       </w:r>
       <w:r>
         <w:rPr>
@@ -2946,6 +2821,14 @@
       </w:r>
       <w:r>
         <w:rPr>
+          <w:rFonts w:hint="cs"/>
+          <w:color w:val="00B0F0"/>
+          <w:rtl/>
+        </w:rPr>
+        <w:t>(שונה)</w:t>
+      </w:r>
+      <w:r>
+        <w:rPr>
           <w:rtl/>
         </w:rPr>
         <w:t>–</w:t>
@@ -2955,7 +2838,14 @@
           <w:rFonts w:hint="cs"/>
           <w:rtl/>
         </w:rPr>
-        <w:t xml:space="preserve"> המספר הסידורי של הרספברי</w:t>
+        <w:t xml:space="preserve"> המספר הסידורי של </w:t>
+      </w:r>
+      <w:r>
+        <w:rPr>
+          <w:rFonts w:hint="cs"/>
+          <w:rtl/>
+        </w:rPr>
+        <w:t>מקבל ההודעה.</w:t>
       </w:r>
     </w:p>
     <w:p>
@@ -2966,17 +2856,9 @@
           <w:numId w:val="8"/>
         </w:numPr>
         <w:bidi/>
-        <w:rPr>
-          <w:rFonts w:hint="cs"/>
-        </w:rPr>
-      </w:pPr>
-      <w:r>
-        <w:rPr>
-          <w:rFonts w:hint="cs"/>
-          <w:b/>
-          <w:bCs/>
-        </w:rPr>
-        <w:t>APPID</w:t>
+      </w:pPr>
+      <w:r>
+        <w:t>Username</w:t>
       </w:r>
       <w:r>
         <w:rPr>
@@ -2996,7 +2878,7 @@
           <w:rFonts w:hint="cs"/>
           <w:rtl/>
         </w:rPr>
-        <w:t xml:space="preserve"> המספר הסידורי של האפליקציה</w:t>
+        <w:t xml:space="preserve"> שם המשתמש שרוצה להישקל</w:t>
       </w:r>
     </w:p>
     <w:p>
@@ -3009,7 +2891,11 @@
         <w:bidi/>
       </w:pPr>
       <w:r>
-        <w:t>Username</w:t>
+        <w:rPr>
+          <w:b/>
+          <w:bCs/>
+        </w:rPr>
+        <w:t>Data</w:t>
       </w:r>
       <w:r>
         <w:rPr>
@@ -3029,7 +2915,21 @@
           <w:rFonts w:hint="cs"/>
           <w:rtl/>
         </w:rPr>
-        <w:t xml:space="preserve"> שם המשתמש שרוצה להישקל</w:t>
+        <w:t xml:space="preserve"> </w:t>
+      </w:r>
+      <w:r>
+        <w:rPr>
+          <w:rFonts w:hint="cs"/>
+          <w:rtl/>
+        </w:rPr>
+        <w:t>מערך</w:t>
+      </w:r>
+      <w:r>
+        <w:rPr>
+          <w:rFonts w:hint="cs"/>
+          <w:rtl/>
+        </w:rPr>
+        <w:t xml:space="preserve"> אשר יכיל את כל המידע שמוחזר מהרספברי (משקל, אחוזי שומן וכו')</w:t>
       </w:r>
     </w:p>
     <w:p>
@@ -3040,13 +2940,23 @@
           <w:numId w:val="8"/>
         </w:numPr>
         <w:bidi/>
+        <w:rPr>
+          <w:color w:val="FF0000"/>
+        </w:rPr>
       </w:pPr>
       <w:r>
         <w:rPr>
           <w:b/>
           <w:bCs/>
         </w:rPr>
-        <w:t>Data</w:t>
+        <w:t>T</w:t>
+      </w:r>
+      <w:r>
+        <w:rPr>
+          <w:b/>
+          <w:bCs/>
+        </w:rPr>
+        <w:t>oken</w:t>
       </w:r>
       <w:r>
         <w:rPr>
@@ -3073,14 +2983,15 @@
           <w:rFonts w:hint="cs"/>
           <w:rtl/>
         </w:rPr>
-        <w:t>מערך</w:t>
-      </w:r>
-      <w:r>
-        <w:rPr>
-          <w:rFonts w:hint="cs"/>
-          <w:rtl/>
-        </w:rPr>
-        <w:t xml:space="preserve"> אשר יכיל את כל המידע שמוחזר מהרספברי (משקל, אחוזי שומן וכו')</w:t>
+        <w:t xml:space="preserve">מנגנון אבטחה שימנע מאנשים לשלוח הודעות בשם משתמשים אחרים. </w:t>
+      </w:r>
+      <w:r>
+        <w:rPr>
+          <w:rFonts w:hint="cs"/>
+          <w:color w:val="FF0000"/>
+          <w:rtl/>
+        </w:rPr>
+        <w:t>בשלב זה נעביר בשדה זה תמיד את מחרוזת "0". נממש את זה לקראת סיום הפרוייקט.</w:t>
       </w:r>
     </w:p>
     <w:p>
@@ -3091,28 +3002,85 @@
           <w:numId w:val="8"/>
         </w:numPr>
         <w:bidi/>
-        <w:rPr>
-          <w:rFonts w:hint="cs"/>
-          <w:color w:val="FF0000"/>
-        </w:rPr>
       </w:pPr>
       <w:r>
         <w:rPr>
           <w:b/>
           <w:bCs/>
         </w:rPr>
-        <w:t>T</w:t>
-      </w:r>
+        <w:t>Status</w:t>
+      </w:r>
+      <w:r>
+        <w:rPr>
+          <w:rFonts w:hint="cs"/>
+          <w:rtl/>
+        </w:rPr>
+        <w:t xml:space="preserve"> </w:t>
+      </w:r>
+      <w:r>
+        <w:rPr>
+          <w:rFonts w:hint="cs"/>
+          <w:color w:val="00B0F0"/>
+          <w:rtl/>
+        </w:rPr>
+        <w:t>(שונה)</w:t>
+      </w:r>
+      <w:r>
+        <w:rPr>
+          <w:rtl/>
+        </w:rPr>
+        <w:t>–</w:t>
+      </w:r>
+      <w:r>
+        <w:rPr>
+          <w:rFonts w:hint="cs"/>
+          <w:rtl/>
+        </w:rPr>
+        <w:t xml:space="preserve"> </w:t>
+      </w:r>
+      <w:r>
+        <w:rPr>
+          <w:rFonts w:hint="cs"/>
+          <w:rtl/>
+        </w:rPr>
+        <w:t xml:space="preserve">שדה זה </w:t>
+      </w:r>
+      <w:r>
+        <w:rPr>
+          <w:rFonts w:hint="cs"/>
+          <w:rtl/>
+        </w:rPr>
+        <w:t>מכיל את סוג ההודעה. המכשיר המקבל את ההודעה צריך לדעת כיצד להתייחס לשדות של הפרוטוקול בהתאם לסוג ההודעה. סוגי ההודעה האפשריים הם:</w:t>
+      </w:r>
+    </w:p>
+    <w:p>
+      <w:pPr>
+        <w:pStyle w:val="ListParagraph"/>
+        <w:numPr>
+          <w:ilvl w:val="1"/>
+          <w:numId w:val="8"/>
+        </w:numPr>
+        <w:bidi/>
+      </w:pPr>
       <w:r>
         <w:rPr>
           <w:b/>
           <w:bCs/>
         </w:rPr>
-        <w:t>oken</w:t>
-      </w:r>
-      <w:r>
-        <w:rPr>
-          <w:rFonts w:hint="cs"/>
+        <w:t>s</w:t>
+      </w:r>
+      <w:r>
+        <w:rPr>
+          <w:b/>
+          <w:bCs/>
+        </w:rPr>
+        <w:t>canned</w:t>
+      </w:r>
+      <w:r>
+        <w:rPr>
+          <w:rFonts w:hint="cs"/>
+          <w:b/>
+          <w:bCs/>
           <w:rtl/>
         </w:rPr>
         <w:t xml:space="preserve"> </w:t>
@@ -3128,22 +3096,286 @@
           <w:rFonts w:hint="cs"/>
           <w:rtl/>
         </w:rPr>
+        <w:t xml:space="preserve"> מיד לאחר סריקת הקוד האפליקציה לרספברי הודעה עם הסטטוס הזה ("הרגע סרקתי אותך"). ההודעה תכיל את שם המשתמש המחובר לאפליקציה.</w:t>
+      </w:r>
+    </w:p>
+    <w:p>
+      <w:pPr>
+        <w:pStyle w:val="ListParagraph"/>
+        <w:numPr>
+          <w:ilvl w:val="1"/>
+          <w:numId w:val="8"/>
+        </w:numPr>
+        <w:bidi/>
+      </w:pPr>
+      <w:r>
+        <w:rPr>
+          <w:b/>
+          <w:bCs/>
+        </w:rPr>
+        <w:t>data</w:t>
+      </w:r>
+      <w:r>
+        <w:rPr>
+          <w:rFonts w:hint="cs"/>
+          <w:b/>
+          <w:bCs/>
+          <w:rtl/>
+        </w:rPr>
         <w:t xml:space="preserve"> </w:t>
       </w:r>
       <w:r>
         <w:rPr>
-          <w:rFonts w:hint="cs"/>
-          <w:rtl/>
-        </w:rPr>
-        <w:t xml:space="preserve">מנגנון אבטחה שימנע מאנשים לשלוח הודעות בשם משתמשים אחרים. </w:t>
-      </w:r>
-      <w:r>
-        <w:rPr>
-          <w:rFonts w:hint="cs"/>
-          <w:color w:val="FF0000"/>
-          <w:rtl/>
-        </w:rPr>
-        <w:t>בשלב זה נעביר בשדה זה תמיד את מחרוזת "0". נממש את זה לקראת סיום הפרוייקט.</w:t>
+          <w:rtl/>
+        </w:rPr>
+        <w:t>–</w:t>
+      </w:r>
+      <w:r>
+        <w:rPr>
+          <w:rFonts w:hint="cs"/>
+          <w:rtl/>
+        </w:rPr>
+        <w:t xml:space="preserve"> מעביר מידע לאפליקציה (בשדה </w:t>
+      </w:r>
+      <w:r>
+        <w:t>data</w:t>
+      </w:r>
+      <w:r>
+        <w:rPr>
+          <w:rFonts w:hint="cs"/>
+          <w:rtl/>
+        </w:rPr>
+        <w:t>) בלי לסגור את החיבור.</w:t>
+      </w:r>
+    </w:p>
+    <w:p>
+      <w:pPr>
+        <w:pStyle w:val="ListParagraph"/>
+        <w:numPr>
+          <w:ilvl w:val="1"/>
+          <w:numId w:val="8"/>
+        </w:numPr>
+        <w:bidi/>
+      </w:pPr>
+      <w:r>
+        <w:rPr>
+          <w:b/>
+          <w:bCs/>
+        </w:rPr>
+        <w:t>ack</w:t>
+      </w:r>
+      <w:r>
+        <w:rPr>
+          <w:rFonts w:hint="cs"/>
+          <w:b/>
+          <w:bCs/>
+          <w:rtl/>
+        </w:rPr>
+        <w:t xml:space="preserve"> </w:t>
+      </w:r>
+      <w:r>
+        <w:rPr>
+          <w:rtl/>
+        </w:rPr>
+        <w:t>–</w:t>
+      </w:r>
+      <w:r>
+        <w:rPr>
+          <w:rFonts w:hint="cs"/>
+          <w:rtl/>
+        </w:rPr>
+        <w:t xml:space="preserve"> בכל פעם שהרספברי/אפליקציה מקבל הודעה (עם סטטוס שונה מ-</w:t>
+      </w:r>
+      <w:r>
+        <w:rPr>
+          <w:rFonts w:hint="cs"/>
+        </w:rPr>
+        <w:t>ACK</w:t>
+      </w:r>
+      <w:r>
+        <w:rPr>
+          <w:rFonts w:hint="cs"/>
+          <w:rtl/>
+        </w:rPr>
+        <w:t xml:space="preserve">) הוא יענה בהודעת </w:t>
+      </w:r>
+      <w:r>
+        <w:rPr>
+          <w:rFonts w:hint="cs"/>
+        </w:rPr>
+        <w:t>ACK</w:t>
+      </w:r>
+      <w:r>
+        <w:rPr>
+          <w:rFonts w:hint="cs"/>
+          <w:rtl/>
+        </w:rPr>
+        <w:t xml:space="preserve">. בהודעת </w:t>
+      </w:r>
+      <w:r>
+        <w:rPr>
+          <w:rFonts w:hint="cs"/>
+        </w:rPr>
+        <w:t>ACK</w:t>
+      </w:r>
+      <w:r>
+        <w:rPr>
+          <w:rFonts w:hint="cs"/>
+          <w:rtl/>
+        </w:rPr>
+        <w:t xml:space="preserve"> חשוב שימצאו המספרים הסידוריים (שאר השדות יכולים להכיל זבל).</w:t>
+      </w:r>
+    </w:p>
+    <w:p>
+      <w:pPr>
+        <w:pStyle w:val="ListParagraph"/>
+        <w:numPr>
+          <w:ilvl w:val="1"/>
+          <w:numId w:val="8"/>
+        </w:numPr>
+        <w:bidi/>
+      </w:pPr>
+      <w:r>
+        <w:rPr>
+          <w:b/>
+          <w:bCs/>
+        </w:rPr>
+        <w:t>InUse</w:t>
+      </w:r>
+      <w:r>
+        <w:rPr>
+          <w:rFonts w:hint="cs"/>
+          <w:b/>
+          <w:bCs/>
+          <w:rtl/>
+        </w:rPr>
+        <w:t xml:space="preserve"> </w:t>
+      </w:r>
+      <w:r>
+        <w:rPr>
+          <w:rtl/>
+        </w:rPr>
+        <w:t>–</w:t>
+      </w:r>
+      <w:r>
+        <w:rPr>
+          <w:rFonts w:hint="cs"/>
+          <w:rtl/>
+        </w:rPr>
+        <w:t xml:space="preserve"> לא ניתן להישקל היות והמשקל נמצא בשימוש ע"י משתמש אחר</w:t>
+      </w:r>
+    </w:p>
+    <w:p>
+      <w:pPr>
+        <w:pStyle w:val="ListParagraph"/>
+        <w:numPr>
+          <w:ilvl w:val="1"/>
+          <w:numId w:val="8"/>
+        </w:numPr>
+        <w:bidi/>
+      </w:pPr>
+      <w:r>
+        <w:rPr>
+          <w:b/>
+          <w:bCs/>
+        </w:rPr>
+        <w:t>HardwareError</w:t>
+      </w:r>
+      <w:r>
+        <w:rPr>
+          <w:rFonts w:hint="cs"/>
+          <w:b/>
+          <w:bCs/>
+          <w:rtl/>
+        </w:rPr>
+        <w:t xml:space="preserve"> </w:t>
+      </w:r>
+      <w:r>
+        <w:rPr>
+          <w:rtl/>
+        </w:rPr>
+        <w:t>–</w:t>
+      </w:r>
+      <w:r>
+        <w:rPr>
+          <w:rFonts w:hint="cs"/>
+          <w:rtl/>
+        </w:rPr>
+        <w:t xml:space="preserve"> לא ניתן להישקל בעקבות בעיות בחומרה</w:t>
+      </w:r>
+    </w:p>
+    <w:p>
+      <w:pPr>
+        <w:pStyle w:val="ListParagraph"/>
+        <w:numPr>
+          <w:ilvl w:val="1"/>
+          <w:numId w:val="8"/>
+        </w:numPr>
+        <w:bidi/>
+      </w:pPr>
+      <w:r>
+        <w:rPr>
+          <w:b/>
+          <w:bCs/>
+        </w:rPr>
+        <w:t>Il</w:t>
+      </w:r>
+      <w:bookmarkStart w:id="0" w:name="_GoBack"/>
+      <w:bookmarkEnd w:id="0"/>
+      <w:r>
+        <w:rPr>
+          <w:b/>
+          <w:bCs/>
+        </w:rPr>
+        <w:t>legal</w:t>
+      </w:r>
+      <w:r>
+        <w:rPr>
+          <w:rFonts w:hint="cs"/>
+          <w:b/>
+          <w:bCs/>
+          <w:rtl/>
+        </w:rPr>
+        <w:t xml:space="preserve"> </w:t>
+      </w:r>
+      <w:r>
+        <w:rPr>
+          <w:rtl/>
+        </w:rPr>
+        <w:t>–</w:t>
+      </w:r>
+      <w:r>
+        <w:rPr>
+          <w:rFonts w:hint="cs"/>
+          <w:rtl/>
+        </w:rPr>
+        <w:t xml:space="preserve"> הודעה לא חוקית </w:t>
+      </w:r>
+      <w:r>
+        <w:rPr>
+          <w:rFonts w:hint="cs"/>
+          <w:b/>
+          <w:bCs/>
+          <w:rtl/>
+        </w:rPr>
+        <w:t xml:space="preserve">או </w:t>
+      </w:r>
+      <w:r>
+        <w:rPr>
+          <w:rFonts w:hint="cs"/>
+          <w:rtl/>
+        </w:rPr>
+        <w:t>הודעה שאינה ממקור אמין (ע"ס ה</w:t>
+      </w:r>
+      <w:r>
+        <w:t>Token</w:t>
+      </w:r>
+      <w:r>
+        <w:rPr>
+          <w:rFonts w:hint="cs"/>
+          <w:rtl/>
+        </w:rPr>
+        <w:t>)</w:t>
       </w:r>
     </w:p>
     <w:p>
@@ -3160,7 +3392,7 @@
           <w:b/>
           <w:bCs/>
         </w:rPr>
-        <w:t>Status</w:t>
+        <w:t>Date</w:t>
       </w:r>
       <w:r>
         <w:rPr>
@@ -3180,411 +3412,13 @@
           <w:rFonts w:hint="cs"/>
           <w:rtl/>
         </w:rPr>
-        <w:t xml:space="preserve"> </w:t>
-      </w:r>
-      <w:r>
-        <w:rPr>
-          <w:rFonts w:hint="cs"/>
-          <w:rtl/>
-        </w:rPr>
-        <w:t xml:space="preserve">שדה זה </w:t>
-      </w:r>
-      <w:r>
-        <w:rPr>
-          <w:rFonts w:hint="cs"/>
-          <w:rtl/>
-        </w:rPr>
-        <w:t>מכיל את סוג ההודעה. המכשיר המקבל את ההודעה צריך לדעת כיצד להתייחס לשדות של הפרוטוקול בהתאם לסוג ההודעה. סוגי ההודעה האפשריים הם:</w:t>
+        <w:t xml:space="preserve"> תאריך ושעת שליחת ההודעה (עדיין לא לגמרי סגור על הפורמט)</w:t>
       </w:r>
     </w:p>
     <w:p>
       <w:pPr>
-        <w:pStyle w:val="ListParagraph"/>
-        <w:numPr>
-          <w:ilvl w:val="1"/>
-          <w:numId w:val="8"/>
-        </w:numPr>
         <w:bidi/>
         <w:rPr>
-          <w:rFonts w:hint="cs"/>
-        </w:rPr>
-      </w:pPr>
-      <w:r>
-        <w:rPr>
-          <w:b/>
-          <w:bCs/>
-        </w:rPr>
-        <w:t>s</w:t>
-      </w:r>
-      <w:r>
-        <w:rPr>
-          <w:b/>
-          <w:bCs/>
-        </w:rPr>
-        <w:t>canned</w:t>
-      </w:r>
-      <w:r>
-        <w:rPr>
-          <w:rFonts w:hint="cs"/>
-          <w:b/>
-          <w:bCs/>
-          <w:rtl/>
-        </w:rPr>
-        <w:t xml:space="preserve"> </w:t>
-      </w:r>
-      <w:r>
-        <w:rPr>
-          <w:rtl/>
-        </w:rPr>
-        <w:t>–</w:t>
-      </w:r>
-      <w:r>
-        <w:rPr>
-          <w:rFonts w:hint="cs"/>
-          <w:rtl/>
-        </w:rPr>
-        <w:t xml:space="preserve"> מיד לאחר סריקת הקוד האפליקציה לרספברי הודעה עם הסטטוס הזה ("הרגע סרקתי אותך"). ההודעה תכיל את שם המשתמש המחובר לאפליקציה.</w:t>
-      </w:r>
-    </w:p>
-    <w:p>
-      <w:pPr>
-        <w:pStyle w:val="ListParagraph"/>
-        <w:numPr>
-          <w:ilvl w:val="1"/>
-          <w:numId w:val="8"/>
-        </w:numPr>
-        <w:bidi/>
-        <w:rPr>
-          <w:color w:val="FF0000"/>
-        </w:rPr>
-      </w:pPr>
-      <w:r>
-        <w:rPr>
-          <w:b/>
-          <w:bCs/>
-        </w:rPr>
-        <w:t>f</w:t>
-      </w:r>
-      <w:r>
-        <w:rPr>
-          <w:b/>
-          <w:bCs/>
-        </w:rPr>
-        <w:t>inal</w:t>
-      </w:r>
-      <w:r>
-        <w:rPr>
-          <w:rFonts w:hint="cs"/>
-          <w:b/>
-          <w:bCs/>
-          <w:rtl/>
-        </w:rPr>
-        <w:t xml:space="preserve"> </w:t>
-      </w:r>
-      <w:r>
-        <w:rPr>
-          <w:rtl/>
-        </w:rPr>
-        <w:t>–</w:t>
-      </w:r>
-      <w:r>
-        <w:rPr>
-          <w:rFonts w:hint="cs"/>
-          <w:rtl/>
-        </w:rPr>
-        <w:t xml:space="preserve"> </w:t>
-      </w:r>
-      <w:r>
-        <w:rPr>
-          <w:rFonts w:hint="cs"/>
-          <w:rtl/>
-        </w:rPr>
-        <w:t xml:space="preserve">מכיל את </w:t>
-      </w:r>
-      <w:r>
-        <w:rPr>
-          <w:rFonts w:hint="cs"/>
-          <w:rtl/>
-        </w:rPr>
-        <w:t>המשקל הסופי</w:t>
-      </w:r>
-      <w:r>
-        <w:rPr>
-          <w:rFonts w:hint="cs"/>
-          <w:rtl/>
-        </w:rPr>
-        <w:t xml:space="preserve"> (נשלח מהרספברי לאפליקציה)</w:t>
-      </w:r>
-      <w:r>
-        <w:rPr>
-          <w:rFonts w:hint="cs"/>
-          <w:rtl/>
-        </w:rPr>
-        <w:t>.</w:t>
-      </w:r>
-      <w:r>
-        <w:t xml:space="preserve"> </w:t>
-      </w:r>
-      <w:r>
-        <w:rPr>
-          <w:rFonts w:hint="cs"/>
-          <w:color w:val="FF0000"/>
-          <w:rtl/>
-        </w:rPr>
-        <w:t xml:space="preserve">לאחר קבלת הודעה מסוג </w:t>
-      </w:r>
-      <w:r>
-        <w:rPr>
-          <w:color w:val="FF0000"/>
-        </w:rPr>
-        <w:t>final</w:t>
-      </w:r>
-      <w:r>
-        <w:rPr>
-          <w:rFonts w:hint="cs"/>
-          <w:color w:val="FF0000"/>
-          <w:rtl/>
-        </w:rPr>
-        <w:t xml:space="preserve"> האפליקציה סוגרת את החיבור מול הרספברי (מפסיקה לחכות להודעות נכנסות ממנו).</w:t>
-      </w:r>
-    </w:p>
-    <w:p>
-      <w:pPr>
-        <w:pStyle w:val="ListParagraph"/>
-        <w:numPr>
-          <w:ilvl w:val="1"/>
-          <w:numId w:val="8"/>
-        </w:numPr>
-        <w:bidi/>
-        <w:rPr>
-          <w:rFonts w:hint="cs"/>
-        </w:rPr>
-      </w:pPr>
-      <w:r>
-        <w:rPr>
-          <w:b/>
-          <w:bCs/>
-        </w:rPr>
-        <w:t>data</w:t>
-      </w:r>
-      <w:r>
-        <w:rPr>
-          <w:rFonts w:hint="cs"/>
-          <w:b/>
-          <w:bCs/>
-          <w:rtl/>
-        </w:rPr>
-        <w:t xml:space="preserve"> </w:t>
-      </w:r>
-      <w:r>
-        <w:rPr>
-          <w:rtl/>
-        </w:rPr>
-        <w:t>–</w:t>
-      </w:r>
-      <w:r>
-        <w:rPr>
-          <w:rFonts w:hint="cs"/>
-          <w:rtl/>
-        </w:rPr>
-        <w:t xml:space="preserve"> מעביר מידע לאפליקציה (בשדה </w:t>
-      </w:r>
-      <w:r>
-        <w:t>data</w:t>
-      </w:r>
-      <w:r>
-        <w:rPr>
-          <w:rFonts w:hint="cs"/>
-          <w:rtl/>
-        </w:rPr>
-        <w:t>) בלי לסגור את החיבור.</w:t>
-      </w:r>
-    </w:p>
-    <w:p>
-      <w:pPr>
-        <w:pStyle w:val="ListParagraph"/>
-        <w:numPr>
-          <w:ilvl w:val="1"/>
-          <w:numId w:val="8"/>
-        </w:numPr>
-        <w:bidi/>
-      </w:pPr>
-      <w:r>
-        <w:rPr>
-          <w:b/>
-          <w:bCs/>
-        </w:rPr>
-        <w:t>Exception</w:t>
-      </w:r>
-      <w:r>
-        <w:rPr>
-          <w:rFonts w:hint="cs"/>
-          <w:b/>
-          <w:bCs/>
-          <w:rtl/>
-        </w:rPr>
-        <w:t xml:space="preserve"> </w:t>
-      </w:r>
-      <w:r>
-        <w:rPr>
-          <w:rtl/>
-        </w:rPr>
-        <w:t>–</w:t>
-      </w:r>
-      <w:r>
-        <w:rPr>
-          <w:rFonts w:hint="cs"/>
-          <w:rtl/>
-        </w:rPr>
-        <w:t xml:space="preserve"> ההודעה מכילה בשדה </w:t>
-      </w:r>
-      <w:r>
-        <w:t>data</w:t>
-      </w:r>
-      <w:r>
-        <w:rPr>
-          <w:rFonts w:hint="cs"/>
-          <w:rtl/>
-        </w:rPr>
-        <w:t xml:space="preserve"> </w:t>
-      </w:r>
-      <w:r>
-        <w:rPr>
-          <w:rFonts w:hint="cs"/>
-          <w:rtl/>
-        </w:rPr>
-        <w:t xml:space="preserve"> הודעת </w:t>
-      </w:r>
-      <w:r>
-        <w:rPr>
-          <w:rFonts w:hint="cs"/>
-          <w:rtl/>
-        </w:rPr>
-        <w:t>שגיאה או אזהרה כלשהי.</w:t>
-      </w:r>
-      <w:bookmarkStart w:id="0" w:name="_GoBack"/>
-      <w:bookmarkEnd w:id="0"/>
-    </w:p>
-    <w:p>
-      <w:pPr>
-        <w:pStyle w:val="ListParagraph"/>
-        <w:numPr>
-          <w:ilvl w:val="1"/>
-          <w:numId w:val="8"/>
-        </w:numPr>
-        <w:bidi/>
-      </w:pPr>
-      <w:r>
-        <w:rPr>
-          <w:b/>
-          <w:bCs/>
-        </w:rPr>
-        <w:t>ack</w:t>
-      </w:r>
-      <w:r>
-        <w:rPr>
-          <w:rFonts w:hint="cs"/>
-          <w:b/>
-          <w:bCs/>
-          <w:rtl/>
-        </w:rPr>
-        <w:t xml:space="preserve"> </w:t>
-      </w:r>
-      <w:r>
-        <w:rPr>
-          <w:rtl/>
-        </w:rPr>
-        <w:t>–</w:t>
-      </w:r>
-      <w:r>
-        <w:rPr>
-          <w:rFonts w:hint="cs"/>
-          <w:rtl/>
-        </w:rPr>
-        <w:t xml:space="preserve"> בכל פעם שהרספברי/אפליקציה מקבל הודעה (עם סטטוס שונה מ-</w:t>
-      </w:r>
-      <w:r>
-        <w:rPr>
-          <w:rFonts w:hint="cs"/>
-        </w:rPr>
-        <w:t>ACK</w:t>
-      </w:r>
-      <w:r>
-        <w:rPr>
-          <w:rFonts w:hint="cs"/>
-          <w:rtl/>
-        </w:rPr>
-        <w:t xml:space="preserve">) הוא יענה בהודעת </w:t>
-      </w:r>
-      <w:r>
-        <w:rPr>
-          <w:rFonts w:hint="cs"/>
-        </w:rPr>
-        <w:t>ACK</w:t>
-      </w:r>
-      <w:r>
-        <w:rPr>
-          <w:rFonts w:hint="cs"/>
-          <w:rtl/>
-        </w:rPr>
-        <w:t xml:space="preserve">. בהודעת </w:t>
-      </w:r>
-      <w:r>
-        <w:rPr>
-          <w:rFonts w:hint="cs"/>
-        </w:rPr>
-        <w:t>ACK</w:t>
-      </w:r>
-      <w:r>
-        <w:rPr>
-          <w:rFonts w:hint="cs"/>
-          <w:rtl/>
-        </w:rPr>
-        <w:t xml:space="preserve"> חשוב שימצאו המספרים הסידוריים (שאר השדות יכולים להכיל זבל).</w:t>
-      </w:r>
-    </w:p>
-    <w:p>
-      <w:pPr>
-        <w:pStyle w:val="ListParagraph"/>
-        <w:numPr>
-          <w:ilvl w:val="0"/>
-          <w:numId w:val="8"/>
-        </w:numPr>
-        <w:bidi/>
-      </w:pPr>
-      <w:r>
-        <w:rPr>
-          <w:b/>
-          <w:bCs/>
-        </w:rPr>
-        <w:t>Date</w:t>
-      </w:r>
-      <w:r>
-        <w:rPr>
-          <w:rFonts w:hint="cs"/>
-          <w:rtl/>
-        </w:rPr>
-        <w:t xml:space="preserve"> </w:t>
-      </w:r>
-      <w:r>
-        <w:rPr>
-          <w:rtl/>
-        </w:rPr>
-        <w:t>–</w:t>
-      </w:r>
-      <w:r>
-        <w:rPr>
-          <w:rFonts w:hint="cs"/>
-          <w:rtl/>
-        </w:rPr>
-        <w:t xml:space="preserve"> תאריך ושעת שליחת ההודעה (עדיין לא לגמרי סגור על הפורמט)</w:t>
-      </w:r>
-    </w:p>
-    <w:p>
-      <w:pPr>
-        <w:bidi/>
-        <w:rPr>
-          <w:rFonts w:hint="cs"/>
           <w:rtl/>
         </w:rPr>
       </w:pPr>
@@ -7912,7 +7746,7 @@
           <a:pPr rtl="0"/>
           <a:r>
             <a:rPr lang="en-US"/>
-            <a:t>{RBID}</a:t>
+            <a:t>{Rec. ID}</a:t>
           </a:r>
         </a:p>
       </dgm:t>
@@ -8040,43 +7874,6 @@
       </dgm:t>
     </dgm:pt>
     <dgm:pt modelId="{2CA1E2F2-CEC8-4519-BEB0-96CF29712ECE}" type="sibTrans" cxnId="{842846D2-D9A3-44DF-A9C1-99C1CF0875B4}">
-      <dgm:prSet/>
-      <dgm:spPr/>
-      <dgm:t>
-        <a:bodyPr/>
-        <a:lstStyle/>
-        <a:p>
-          <a:endParaRPr lang="en-US"/>
-        </a:p>
-      </dgm:t>
-    </dgm:pt>
-    <dgm:pt modelId="{88422094-04F4-4C1F-8294-343162C4E8C5}">
-      <dgm:prSet phldrT="[Text]"/>
-      <dgm:spPr/>
-      <dgm:t>
-        <a:bodyPr/>
-        <a:lstStyle/>
-        <a:p>
-          <a:pPr rtl="0"/>
-          <a:r>
-            <a:rPr lang="en-US"/>
-            <a:t>{APP ID}</a:t>
-          </a:r>
-        </a:p>
-      </dgm:t>
-    </dgm:pt>
-    <dgm:pt modelId="{29846C73-DCED-449B-8952-E166530AE7F6}" type="parTrans" cxnId="{EFDE2DE8-337C-4712-98F8-B045A7FE86CC}">
-      <dgm:prSet/>
-      <dgm:spPr/>
-      <dgm:t>
-        <a:bodyPr/>
-        <a:lstStyle/>
-        <a:p>
-          <a:endParaRPr lang="en-US"/>
-        </a:p>
-      </dgm:t>
-    </dgm:pt>
-    <dgm:pt modelId="{FCFCC9BC-A049-40F3-8E42-2BA87546BEC1}" type="sibTrans" cxnId="{EFDE2DE8-337C-4712-98F8-B045A7FE86CC}">
       <dgm:prSet/>
       <dgm:spPr/>
       <dgm:t>
@@ -8147,7 +7944,7 @@
       <dgm:spPr/>
     </dgm:pt>
     <dgm:pt modelId="{6713841E-00BC-4F21-B5BA-E2B4CFC3BAD6}" type="pres">
-      <dgm:prSet presAssocID="{BE1B64B7-1EB2-46BF-9BE5-6F8B89F63BBB}" presName="tx1" presStyleLbl="revTx" presStyleIdx="0" presStyleCnt="10"/>
+      <dgm:prSet presAssocID="{BE1B64B7-1EB2-46BF-9BE5-6F8B89F63BBB}" presName="tx1" presStyleLbl="revTx" presStyleIdx="0" presStyleCnt="9"/>
       <dgm:spPr/>
     </dgm:pt>
     <dgm:pt modelId="{FB520799-45EA-4F27-AAFD-9245F37193EE}" type="pres">
@@ -8167,7 +7964,7 @@
       <dgm:spPr/>
     </dgm:pt>
     <dgm:pt modelId="{9A3E4FAF-AC67-4F49-97D2-806DB29787D0}" type="pres">
-      <dgm:prSet presAssocID="{ACBA4F35-CD9D-41C3-AAD1-D7322AD4F48D}" presName="tx2" presStyleLbl="revTx" presStyleIdx="1" presStyleCnt="10"/>
+      <dgm:prSet presAssocID="{ACBA4F35-CD9D-41C3-AAD1-D7322AD4F48D}" presName="tx2" presStyleLbl="revTx" presStyleIdx="1" presStyleCnt="9"/>
       <dgm:spPr/>
     </dgm:pt>
     <dgm:pt modelId="{0BA36EC3-2D92-49AB-84A1-DABD5CDBC502}" type="pres">
@@ -8175,7 +7972,7 @@
       <dgm:spPr/>
     </dgm:pt>
     <dgm:pt modelId="{15C66594-D557-46CA-B01D-3CA0DF2D7ADB}" type="pres">
-      <dgm:prSet presAssocID="{ACBA4F35-CD9D-41C3-AAD1-D7322AD4F48D}" presName="thinLine2b" presStyleLbl="callout" presStyleIdx="0" presStyleCnt="9"/>
+      <dgm:prSet presAssocID="{ACBA4F35-CD9D-41C3-AAD1-D7322AD4F48D}" presName="thinLine2b" presStyleLbl="callout" presStyleIdx="0" presStyleCnt="8"/>
       <dgm:spPr/>
     </dgm:pt>
     <dgm:pt modelId="{3310EE5E-D80B-41F1-800E-12615F239CC8}" type="pres">
@@ -8191,7 +7988,7 @@
       <dgm:spPr/>
     </dgm:pt>
     <dgm:pt modelId="{1DF607F4-9B76-49AE-BACF-83108C41FFB0}" type="pres">
-      <dgm:prSet presAssocID="{3BB6619B-3674-4D25-A98A-F12F927B24E7}" presName="tx2" presStyleLbl="revTx" presStyleIdx="2" presStyleCnt="10"/>
+      <dgm:prSet presAssocID="{3BB6619B-3674-4D25-A98A-F12F927B24E7}" presName="tx2" presStyleLbl="revTx" presStyleIdx="2" presStyleCnt="9"/>
       <dgm:spPr/>
     </dgm:pt>
     <dgm:pt modelId="{67692FCA-3A50-4C0B-BCA8-7814D7C3E04B}" type="pres">
@@ -8199,7 +7996,7 @@
       <dgm:spPr/>
     </dgm:pt>
     <dgm:pt modelId="{B5D7063D-0FBA-4BAD-AE80-F26D3784965D}" type="pres">
-      <dgm:prSet presAssocID="{3BB6619B-3674-4D25-A98A-F12F927B24E7}" presName="thinLine2b" presStyleLbl="callout" presStyleIdx="1" presStyleCnt="9"/>
+      <dgm:prSet presAssocID="{3BB6619B-3674-4D25-A98A-F12F927B24E7}" presName="thinLine2b" presStyleLbl="callout" presStyleIdx="1" presStyleCnt="8"/>
       <dgm:spPr/>
     </dgm:pt>
     <dgm:pt modelId="{9E63921A-039D-4C6D-BEA7-C5F150C5B381}" type="pres">
@@ -8215,7 +8012,7 @@
       <dgm:spPr/>
     </dgm:pt>
     <dgm:pt modelId="{6FC60B0E-3C60-42B4-BF8C-461E3AE204A6}" type="pres">
-      <dgm:prSet presAssocID="{73F51225-4716-4431-8DAF-85D019E16B8A}" presName="tx2" presStyleLbl="revTx" presStyleIdx="3" presStyleCnt="10"/>
+      <dgm:prSet presAssocID="{73F51225-4716-4431-8DAF-85D019E16B8A}" presName="tx2" presStyleLbl="revTx" presStyleIdx="3" presStyleCnt="9"/>
       <dgm:spPr/>
     </dgm:pt>
     <dgm:pt modelId="{FF28C9B0-8A5B-49B6-B563-99C44F899846}" type="pres">
@@ -8223,37 +8020,13 @@
       <dgm:spPr/>
     </dgm:pt>
     <dgm:pt modelId="{D1BD415A-4CD0-4B0B-8185-90363DA99BBD}" type="pres">
-      <dgm:prSet presAssocID="{73F51225-4716-4431-8DAF-85D019E16B8A}" presName="thinLine2b" presStyleLbl="callout" presStyleIdx="2" presStyleCnt="9"/>
+      <dgm:prSet presAssocID="{73F51225-4716-4431-8DAF-85D019E16B8A}" presName="thinLine2b" presStyleLbl="callout" presStyleIdx="2" presStyleCnt="8"/>
       <dgm:spPr/>
     </dgm:pt>
     <dgm:pt modelId="{6DB28574-C759-4A9B-8B01-6C71F0C1F7A9}" type="pres">
       <dgm:prSet presAssocID="{73F51225-4716-4431-8DAF-85D019E16B8A}" presName="vertSpace2b" presStyleCnt="0"/>
       <dgm:spPr/>
     </dgm:pt>
-    <dgm:pt modelId="{7A96A9C1-0365-45CC-938E-04E05B80FCEA}" type="pres">
-      <dgm:prSet presAssocID="{88422094-04F4-4C1F-8294-343162C4E8C5}" presName="horz2" presStyleCnt="0"/>
-      <dgm:spPr/>
-    </dgm:pt>
-    <dgm:pt modelId="{CC42E334-6C85-45E9-85D4-ABC919FE8215}" type="pres">
-      <dgm:prSet presAssocID="{88422094-04F4-4C1F-8294-343162C4E8C5}" presName="horzSpace2" presStyleCnt="0"/>
-      <dgm:spPr/>
-    </dgm:pt>
-    <dgm:pt modelId="{1BC14124-75B3-4B02-89D3-E200262E1360}" type="pres">
-      <dgm:prSet presAssocID="{88422094-04F4-4C1F-8294-343162C4E8C5}" presName="tx2" presStyleLbl="revTx" presStyleIdx="4" presStyleCnt="10"/>
-      <dgm:spPr/>
-    </dgm:pt>
-    <dgm:pt modelId="{B432C53C-4715-452E-B960-BAE11306B635}" type="pres">
-      <dgm:prSet presAssocID="{88422094-04F4-4C1F-8294-343162C4E8C5}" presName="vert2" presStyleCnt="0"/>
-      <dgm:spPr/>
-    </dgm:pt>
-    <dgm:pt modelId="{314DF505-9A36-499D-91F5-00179E2F5871}" type="pres">
-      <dgm:prSet presAssocID="{88422094-04F4-4C1F-8294-343162C4E8C5}" presName="thinLine2b" presStyleLbl="callout" presStyleIdx="3" presStyleCnt="9"/>
-      <dgm:spPr/>
-    </dgm:pt>
-    <dgm:pt modelId="{9B94F22C-2E1B-4611-9FFE-59233AF644E0}" type="pres">
-      <dgm:prSet presAssocID="{88422094-04F4-4C1F-8294-343162C4E8C5}" presName="vertSpace2b" presStyleCnt="0"/>
-      <dgm:spPr/>
-    </dgm:pt>
     <dgm:pt modelId="{3A6CFE52-4945-461A-B63F-969BEE3439F7}" type="pres">
       <dgm:prSet presAssocID="{79AC758D-861E-4779-B0D2-8D53E3973A48}" presName="horz2" presStyleCnt="0"/>
       <dgm:spPr/>
@@ -8263,7 +8036,7 @@
       <dgm:spPr/>
     </dgm:pt>
     <dgm:pt modelId="{F7562D82-5FA3-4ED7-9CC7-CB7F2BEBFD1D}" type="pres">
-      <dgm:prSet presAssocID="{79AC758D-861E-4779-B0D2-8D53E3973A48}" presName="tx2" presStyleLbl="revTx" presStyleIdx="5" presStyleCnt="10"/>
+      <dgm:prSet presAssocID="{79AC758D-861E-4779-B0D2-8D53E3973A48}" presName="tx2" presStyleLbl="revTx" presStyleIdx="4" presStyleCnt="9"/>
       <dgm:spPr/>
     </dgm:pt>
     <dgm:pt modelId="{990C5DF4-C474-4425-BF54-5558CBD13DA0}" type="pres">
@@ -8271,7 +8044,7 @@
       <dgm:spPr/>
     </dgm:pt>
     <dgm:pt modelId="{E4601656-7DA7-4640-97F8-8D29F099C1CD}" type="pres">
-      <dgm:prSet presAssocID="{79AC758D-861E-4779-B0D2-8D53E3973A48}" presName="thinLine2b" presStyleLbl="callout" presStyleIdx="4" presStyleCnt="9"/>
+      <dgm:prSet presAssocID="{79AC758D-861E-4779-B0D2-8D53E3973A48}" presName="thinLine2b" presStyleLbl="callout" presStyleIdx="3" presStyleCnt="8"/>
       <dgm:spPr/>
     </dgm:pt>
     <dgm:pt modelId="{308E016B-ABAB-424A-84E4-F3A4398BB96A}" type="pres">
@@ -8287,7 +8060,7 @@
       <dgm:spPr/>
     </dgm:pt>
     <dgm:pt modelId="{42CFB0CF-5D46-4175-81F5-97D16678B9DD}" type="pres">
-      <dgm:prSet presAssocID="{DFD320E9-189A-40A0-B439-93717EF6C5FE}" presName="tx2" presStyleLbl="revTx" presStyleIdx="6" presStyleCnt="10"/>
+      <dgm:prSet presAssocID="{DFD320E9-189A-40A0-B439-93717EF6C5FE}" presName="tx2" presStyleLbl="revTx" presStyleIdx="5" presStyleCnt="9"/>
       <dgm:spPr/>
     </dgm:pt>
     <dgm:pt modelId="{CE584973-0066-4C44-846F-8CDC01367A60}" type="pres">
@@ -8295,7 +8068,7 @@
       <dgm:spPr/>
     </dgm:pt>
     <dgm:pt modelId="{1EFF36BA-94AF-4DCC-A964-B9E22DB16B06}" type="pres">
-      <dgm:prSet presAssocID="{DFD320E9-189A-40A0-B439-93717EF6C5FE}" presName="thinLine2b" presStyleLbl="callout" presStyleIdx="5" presStyleCnt="9"/>
+      <dgm:prSet presAssocID="{DFD320E9-189A-40A0-B439-93717EF6C5FE}" presName="thinLine2b" presStyleLbl="callout" presStyleIdx="4" presStyleCnt="8"/>
       <dgm:spPr/>
     </dgm:pt>
     <dgm:pt modelId="{05779DED-5028-4CCC-B1EA-94DC949CBDD7}" type="pres">
@@ -8311,7 +8084,7 @@
       <dgm:spPr/>
     </dgm:pt>
     <dgm:pt modelId="{72C27667-C07D-499C-A09E-96A5C0054EA4}" type="pres">
-      <dgm:prSet presAssocID="{84DCB0CE-0465-49FC-ACA6-1603647A5944}" presName="tx2" presStyleLbl="revTx" presStyleIdx="7" presStyleCnt="10"/>
+      <dgm:prSet presAssocID="{84DCB0CE-0465-49FC-ACA6-1603647A5944}" presName="tx2" presStyleLbl="revTx" presStyleIdx="6" presStyleCnt="9"/>
       <dgm:spPr/>
     </dgm:pt>
     <dgm:pt modelId="{70FD37F6-A764-4F9D-8DA8-2E1D963825C2}" type="pres">
@@ -8319,7 +8092,7 @@
       <dgm:spPr/>
     </dgm:pt>
     <dgm:pt modelId="{1B933B5F-DBDE-4C71-A43D-23CB2B64B9FB}" type="pres">
-      <dgm:prSet presAssocID="{84DCB0CE-0465-49FC-ACA6-1603647A5944}" presName="thinLine2b" presStyleLbl="callout" presStyleIdx="6" presStyleCnt="9"/>
+      <dgm:prSet presAssocID="{84DCB0CE-0465-49FC-ACA6-1603647A5944}" presName="thinLine2b" presStyleLbl="callout" presStyleIdx="5" presStyleCnt="8"/>
       <dgm:spPr/>
     </dgm:pt>
     <dgm:pt modelId="{5708C5D0-B9AA-4C47-BA2A-3B823F49259A}" type="pres">
@@ -8335,7 +8108,7 @@
       <dgm:spPr/>
     </dgm:pt>
     <dgm:pt modelId="{8D6F9E53-681F-44AC-8F86-B7CD3D9C7405}" type="pres">
-      <dgm:prSet presAssocID="{F12692F2-5D96-4A94-A4C0-D75AC9157483}" presName="tx2" presStyleLbl="revTx" presStyleIdx="8" presStyleCnt="10"/>
+      <dgm:prSet presAssocID="{F12692F2-5D96-4A94-A4C0-D75AC9157483}" presName="tx2" presStyleLbl="revTx" presStyleIdx="7" presStyleCnt="9"/>
       <dgm:spPr/>
     </dgm:pt>
     <dgm:pt modelId="{7AF15F2D-6A56-4B1A-90F1-CAF8C5FF6569}" type="pres">
@@ -8343,7 +8116,7 @@
       <dgm:spPr/>
     </dgm:pt>
     <dgm:pt modelId="{2BBBA075-3924-4D84-8099-75F3B3F34D0D}" type="pres">
-      <dgm:prSet presAssocID="{F12692F2-5D96-4A94-A4C0-D75AC9157483}" presName="thinLine2b" presStyleLbl="callout" presStyleIdx="7" presStyleCnt="9"/>
+      <dgm:prSet presAssocID="{F12692F2-5D96-4A94-A4C0-D75AC9157483}" presName="thinLine2b" presStyleLbl="callout" presStyleIdx="6" presStyleCnt="8"/>
       <dgm:spPr/>
     </dgm:pt>
     <dgm:pt modelId="{AA8C4A97-011D-4848-9C84-3FA6503DB5D1}" type="pres">
@@ -8359,7 +8132,7 @@
       <dgm:spPr/>
     </dgm:pt>
     <dgm:pt modelId="{A8C428AB-F183-4E49-82D3-CF42CB91DBC6}" type="pres">
-      <dgm:prSet presAssocID="{3A6CCFB2-6B2C-40CD-A793-A89C0F08E100}" presName="tx2" presStyleLbl="revTx" presStyleIdx="9" presStyleCnt="10"/>
+      <dgm:prSet presAssocID="{3A6CCFB2-6B2C-40CD-A793-A89C0F08E100}" presName="tx2" presStyleLbl="revTx" presStyleIdx="8" presStyleCnt="9"/>
       <dgm:spPr/>
     </dgm:pt>
     <dgm:pt modelId="{0F1482BE-D082-4899-843F-0BAE96678978}" type="pres">
@@ -8367,7 +8140,7 @@
       <dgm:spPr/>
     </dgm:pt>
     <dgm:pt modelId="{999E9B40-1228-4366-8636-E9DFECF782ED}" type="pres">
-      <dgm:prSet presAssocID="{3A6CCFB2-6B2C-40CD-A793-A89C0F08E100}" presName="thinLine2b" presStyleLbl="callout" presStyleIdx="8" presStyleCnt="9"/>
+      <dgm:prSet presAssocID="{3A6CCFB2-6B2C-40CD-A793-A89C0F08E100}" presName="thinLine2b" presStyleLbl="callout" presStyleIdx="7" presStyleCnt="8"/>
       <dgm:spPr/>
     </dgm:pt>
     <dgm:pt modelId="{73EE692F-5B70-4F32-8E11-C1CECED12ECE}" type="pres">
@@ -8378,12 +8151,11 @@
   <dgm:cxnLst>
     <dgm:cxn modelId="{B9B87208-A2A1-42EC-8D2F-7BF8C2BA7ED8}" type="presOf" srcId="{DFD320E9-189A-40A0-B439-93717EF6C5FE}" destId="{42CFB0CF-5D46-4175-81F5-97D16678B9DD}" srcOrd="0" destOrd="0" presId="urn:microsoft.com/office/officeart/2008/layout/LinedList"/>
     <dgm:cxn modelId="{38659B14-EB23-466F-B810-33ED3BED074B}" type="presOf" srcId="{84DCB0CE-0465-49FC-ACA6-1603647A5944}" destId="{72C27667-C07D-499C-A09E-96A5C0054EA4}" srcOrd="0" destOrd="0" presId="urn:microsoft.com/office/officeart/2008/layout/LinedList"/>
-    <dgm:cxn modelId="{84BC9516-0289-4373-948A-D3A14707E6B1}" type="presOf" srcId="{88422094-04F4-4C1F-8294-343162C4E8C5}" destId="{1BC14124-75B3-4B02-89D3-E200262E1360}" srcOrd="0" destOrd="0" presId="urn:microsoft.com/office/officeart/2008/layout/LinedList"/>
-    <dgm:cxn modelId="{20EE4321-A43D-4714-BB49-308FFAB9C6C7}" srcId="{BE1B64B7-1EB2-46BF-9BE5-6F8B89F63BBB}" destId="{DFD320E9-189A-40A0-B439-93717EF6C5FE}" srcOrd="5" destOrd="0" parTransId="{6B08B961-E9E5-4F5D-B940-D69C07AB611A}" sibTransId="{B5A4BF94-5D09-4C29-B321-0006B7879462}"/>
+    <dgm:cxn modelId="{20EE4321-A43D-4714-BB49-308FFAB9C6C7}" srcId="{BE1B64B7-1EB2-46BF-9BE5-6F8B89F63BBB}" destId="{DFD320E9-189A-40A0-B439-93717EF6C5FE}" srcOrd="4" destOrd="0" parTransId="{6B08B961-E9E5-4F5D-B940-D69C07AB611A}" sibTransId="{B5A4BF94-5D09-4C29-B321-0006B7879462}"/>
     <dgm:cxn modelId="{433D0E25-379B-4634-A12D-806A86ABC9E5}" srcId="{BE1B64B7-1EB2-46BF-9BE5-6F8B89F63BBB}" destId="{3BB6619B-3674-4D25-A98A-F12F927B24E7}" srcOrd="1" destOrd="0" parTransId="{140E484D-F94C-4056-A0FC-B96844354030}" sibTransId="{BD0A0168-7EFE-40F7-BEE5-CB13271DA405}"/>
-    <dgm:cxn modelId="{687E692B-493C-4710-ACCB-68D170E283E2}" srcId="{BE1B64B7-1EB2-46BF-9BE5-6F8B89F63BBB}" destId="{79AC758D-861E-4779-B0D2-8D53E3973A48}" srcOrd="4" destOrd="0" parTransId="{66A37C18-FD37-49F7-9CF5-C64019A35922}" sibTransId="{7364887B-C8B8-4848-815F-94DCCB8D6626}"/>
-    <dgm:cxn modelId="{7B6F073C-1608-4CA9-A16E-1B17977E1096}" srcId="{BE1B64B7-1EB2-46BF-9BE5-6F8B89F63BBB}" destId="{3A6CCFB2-6B2C-40CD-A793-A89C0F08E100}" srcOrd="8" destOrd="0" parTransId="{736A36DC-4F0B-493B-A372-9677A7677C06}" sibTransId="{A2341530-18AB-4900-99F2-CFDFA024CE96}"/>
-    <dgm:cxn modelId="{60130F60-F3B3-4ABD-9F99-06E6C5EE00FB}" srcId="{BE1B64B7-1EB2-46BF-9BE5-6F8B89F63BBB}" destId="{F12692F2-5D96-4A94-A4C0-D75AC9157483}" srcOrd="7" destOrd="0" parTransId="{8E9EC1DB-F560-46CD-B764-FFD333ED3320}" sibTransId="{D2A5B881-CABA-48CE-9969-E7487FDA76E0}"/>
+    <dgm:cxn modelId="{687E692B-493C-4710-ACCB-68D170E283E2}" srcId="{BE1B64B7-1EB2-46BF-9BE5-6F8B89F63BBB}" destId="{79AC758D-861E-4779-B0D2-8D53E3973A48}" srcOrd="3" destOrd="0" parTransId="{66A37C18-FD37-49F7-9CF5-C64019A35922}" sibTransId="{7364887B-C8B8-4848-815F-94DCCB8D6626}"/>
+    <dgm:cxn modelId="{7B6F073C-1608-4CA9-A16E-1B17977E1096}" srcId="{BE1B64B7-1EB2-46BF-9BE5-6F8B89F63BBB}" destId="{3A6CCFB2-6B2C-40CD-A793-A89C0F08E100}" srcOrd="7" destOrd="0" parTransId="{736A36DC-4F0B-493B-A372-9677A7677C06}" sibTransId="{A2341530-18AB-4900-99F2-CFDFA024CE96}"/>
+    <dgm:cxn modelId="{60130F60-F3B3-4ABD-9F99-06E6C5EE00FB}" srcId="{BE1B64B7-1EB2-46BF-9BE5-6F8B89F63BBB}" destId="{F12692F2-5D96-4A94-A4C0-D75AC9157483}" srcOrd="6" destOrd="0" parTransId="{8E9EC1DB-F560-46CD-B764-FFD333ED3320}" sibTransId="{D2A5B881-CABA-48CE-9969-E7487FDA76E0}"/>
     <dgm:cxn modelId="{8E0F254A-A1E2-46B1-BBE4-C6A2A07B8360}" type="presOf" srcId="{3A6CCFB2-6B2C-40CD-A793-A89C0F08E100}" destId="{A8C428AB-F183-4E49-82D3-CF42CB91DBC6}" srcOrd="0" destOrd="0" presId="urn:microsoft.com/office/officeart/2008/layout/LinedList"/>
     <dgm:cxn modelId="{3A168985-FD9A-4BB2-81F2-7A35268DC938}" type="presOf" srcId="{ACBA4F35-CD9D-41C3-AAD1-D7322AD4F48D}" destId="{9A3E4FAF-AC67-4F49-97D2-806DB29787D0}" srcOrd="0" destOrd="0" presId="urn:microsoft.com/office/officeart/2008/layout/LinedList"/>
     <dgm:cxn modelId="{3E72D9BA-FB04-4A37-B350-6A627723C60A}" srcId="{200C776A-37C6-4DD6-B411-5FB00B9B4AEA}" destId="{BE1B64B7-1EB2-46BF-9BE5-6F8B89F63BBB}" srcOrd="0" destOrd="0" parTransId="{55C31031-7992-407D-8B9A-795D66545FD7}" sibTransId="{C3193524-7EEC-48E3-87C1-CBF463D67D5C}"/>
@@ -8393,8 +8165,7 @@
     <dgm:cxn modelId="{E47C37D3-246B-4503-89A4-C5752CD5D2D8}" type="presOf" srcId="{F12692F2-5D96-4A94-A4C0-D75AC9157483}" destId="{8D6F9E53-681F-44AC-8F86-B7CD3D9C7405}" srcOrd="0" destOrd="0" presId="urn:microsoft.com/office/officeart/2008/layout/LinedList"/>
     <dgm:cxn modelId="{28BC50D3-1581-4783-A0C8-0C7C25551A95}" type="presOf" srcId="{3BB6619B-3674-4D25-A98A-F12F927B24E7}" destId="{1DF607F4-9B76-49AE-BACF-83108C41FFB0}" srcOrd="0" destOrd="0" presId="urn:microsoft.com/office/officeart/2008/layout/LinedList"/>
     <dgm:cxn modelId="{0D1695DC-D34A-464E-B870-381F412765B4}" type="presOf" srcId="{73F51225-4716-4431-8DAF-85D019E16B8A}" destId="{6FC60B0E-3C60-42B4-BF8C-461E3AE204A6}" srcOrd="0" destOrd="0" presId="urn:microsoft.com/office/officeart/2008/layout/LinedList"/>
-    <dgm:cxn modelId="{AF017DE3-3075-4734-A5FA-0D41ECA20D3A}" srcId="{BE1B64B7-1EB2-46BF-9BE5-6F8B89F63BBB}" destId="{84DCB0CE-0465-49FC-ACA6-1603647A5944}" srcOrd="6" destOrd="0" parTransId="{F36D2D00-AEF6-4B67-9152-E44A505BD4F4}" sibTransId="{11E8BF62-E277-4480-8A4C-90AE0C2D865E}"/>
-    <dgm:cxn modelId="{EFDE2DE8-337C-4712-98F8-B045A7FE86CC}" srcId="{BE1B64B7-1EB2-46BF-9BE5-6F8B89F63BBB}" destId="{88422094-04F4-4C1F-8294-343162C4E8C5}" srcOrd="3" destOrd="0" parTransId="{29846C73-DCED-449B-8952-E166530AE7F6}" sibTransId="{FCFCC9BC-A049-40F3-8E42-2BA87546BEC1}"/>
+    <dgm:cxn modelId="{AF017DE3-3075-4734-A5FA-0D41ECA20D3A}" srcId="{BE1B64B7-1EB2-46BF-9BE5-6F8B89F63BBB}" destId="{84DCB0CE-0465-49FC-ACA6-1603647A5944}" srcOrd="5" destOrd="0" parTransId="{F36D2D00-AEF6-4B67-9152-E44A505BD4F4}" sibTransId="{11E8BF62-E277-4480-8A4C-90AE0C2D865E}"/>
     <dgm:cxn modelId="{CB67B1EE-CC2F-4571-A568-2C79A481402B}" type="presOf" srcId="{200C776A-37C6-4DD6-B411-5FB00B9B4AEA}" destId="{C0779171-F8C7-481A-ABB1-C160116AEDBD}" srcOrd="0" destOrd="0" presId="urn:microsoft.com/office/officeart/2008/layout/LinedList"/>
     <dgm:cxn modelId="{5952D4F9-330E-477D-A9FD-7A96FDDD18C6}" type="presOf" srcId="{79AC758D-861E-4779-B0D2-8D53E3973A48}" destId="{F7562D82-5FA3-4ED7-9CC7-CB7F2BEBFD1D}" srcOrd="0" destOrd="0" presId="urn:microsoft.com/office/officeart/2008/layout/LinedList"/>
     <dgm:cxn modelId="{62F7AFE8-BE40-403F-8362-7980A5A1A692}" type="presParOf" srcId="{C0779171-F8C7-481A-ABB1-C160116AEDBD}" destId="{1D190EBA-E271-45E1-8C7E-6DE7E97D0B5E}" srcOrd="0" destOrd="0" presId="urn:microsoft.com/office/officeart/2008/layout/LinedList"/>
@@ -8420,42 +8191,36 @@
     <dgm:cxn modelId="{0D96C3AE-AA10-4F67-8A22-C88A45C7C0E3}" type="presParOf" srcId="{1249807E-E4E6-4F07-A4E5-E78AF86D9580}" destId="{FF28C9B0-8A5B-49B6-B563-99C44F899846}" srcOrd="2" destOrd="0" presId="urn:microsoft.com/office/officeart/2008/layout/LinedList"/>
     <dgm:cxn modelId="{B1E65903-0AD0-41FA-9934-DEC92E0B484F}" type="presParOf" srcId="{FB520799-45EA-4F27-AAFD-9245F37193EE}" destId="{D1BD415A-4CD0-4B0B-8185-90363DA99BBD}" srcOrd="8" destOrd="0" presId="urn:microsoft.com/office/officeart/2008/layout/LinedList"/>
     <dgm:cxn modelId="{4F3641BA-31C0-4513-BB8E-001373D8FC8B}" type="presParOf" srcId="{FB520799-45EA-4F27-AAFD-9245F37193EE}" destId="{6DB28574-C759-4A9B-8B01-6C71F0C1F7A9}" srcOrd="9" destOrd="0" presId="urn:microsoft.com/office/officeart/2008/layout/LinedList"/>
-    <dgm:cxn modelId="{D4F37C65-9D88-4972-BBC5-17C5763082C5}" type="presParOf" srcId="{FB520799-45EA-4F27-AAFD-9245F37193EE}" destId="{7A96A9C1-0365-45CC-938E-04E05B80FCEA}" srcOrd="10" destOrd="0" presId="urn:microsoft.com/office/officeart/2008/layout/LinedList"/>
-    <dgm:cxn modelId="{6A1B099D-3A4E-41A4-A9B2-026B96A43B21}" type="presParOf" srcId="{7A96A9C1-0365-45CC-938E-04E05B80FCEA}" destId="{CC42E334-6C85-45E9-85D4-ABC919FE8215}" srcOrd="0" destOrd="0" presId="urn:microsoft.com/office/officeart/2008/layout/LinedList"/>
-    <dgm:cxn modelId="{78818354-519D-4C40-979A-DB7D3CED4493}" type="presParOf" srcId="{7A96A9C1-0365-45CC-938E-04E05B80FCEA}" destId="{1BC14124-75B3-4B02-89D3-E200262E1360}" srcOrd="1" destOrd="0" presId="urn:microsoft.com/office/officeart/2008/layout/LinedList"/>
-    <dgm:cxn modelId="{DB10476A-1619-410A-A461-33EB752DF735}" type="presParOf" srcId="{7A96A9C1-0365-45CC-938E-04E05B80FCEA}" destId="{B432C53C-4715-452E-B960-BAE11306B635}" srcOrd="2" destOrd="0" presId="urn:microsoft.com/office/officeart/2008/layout/LinedList"/>
-    <dgm:cxn modelId="{4AFE504F-87F5-4E4B-9E74-B4CB3D971251}" type="presParOf" srcId="{FB520799-45EA-4F27-AAFD-9245F37193EE}" destId="{314DF505-9A36-499D-91F5-00179E2F5871}" srcOrd="11" destOrd="0" presId="urn:microsoft.com/office/officeart/2008/layout/LinedList"/>
-    <dgm:cxn modelId="{A1114659-064E-4F0B-9FEB-27C7C5FA131C}" type="presParOf" srcId="{FB520799-45EA-4F27-AAFD-9245F37193EE}" destId="{9B94F22C-2E1B-4611-9FFE-59233AF644E0}" srcOrd="12" destOrd="0" presId="urn:microsoft.com/office/officeart/2008/layout/LinedList"/>
-    <dgm:cxn modelId="{A52E981D-04D1-4B8C-8F30-A47877C309CE}" type="presParOf" srcId="{FB520799-45EA-4F27-AAFD-9245F37193EE}" destId="{3A6CFE52-4945-461A-B63F-969BEE3439F7}" srcOrd="13" destOrd="0" presId="urn:microsoft.com/office/officeart/2008/layout/LinedList"/>
+    <dgm:cxn modelId="{A52E981D-04D1-4B8C-8F30-A47877C309CE}" type="presParOf" srcId="{FB520799-45EA-4F27-AAFD-9245F37193EE}" destId="{3A6CFE52-4945-461A-B63F-969BEE3439F7}" srcOrd="10" destOrd="0" presId="urn:microsoft.com/office/officeart/2008/layout/LinedList"/>
     <dgm:cxn modelId="{C5348655-A981-4394-A4C2-442135865CB1}" type="presParOf" srcId="{3A6CFE52-4945-461A-B63F-969BEE3439F7}" destId="{17125F15-296A-4DFA-9026-EF5C24D094EA}" srcOrd="0" destOrd="0" presId="urn:microsoft.com/office/officeart/2008/layout/LinedList"/>
     <dgm:cxn modelId="{38B85F5B-A11B-4A46-B22E-B666B568D8F4}" type="presParOf" srcId="{3A6CFE52-4945-461A-B63F-969BEE3439F7}" destId="{F7562D82-5FA3-4ED7-9CC7-CB7F2BEBFD1D}" srcOrd="1" destOrd="0" presId="urn:microsoft.com/office/officeart/2008/layout/LinedList"/>
     <dgm:cxn modelId="{620F2FB3-1F56-4B0F-BA4E-BE85187C53BD}" type="presParOf" srcId="{3A6CFE52-4945-461A-B63F-969BEE3439F7}" destId="{990C5DF4-C474-4425-BF54-5558CBD13DA0}" srcOrd="2" destOrd="0" presId="urn:microsoft.com/office/officeart/2008/layout/LinedList"/>
-    <dgm:cxn modelId="{7857A9F9-D755-4DBD-87AE-DC23F8B5A2BD}" type="presParOf" srcId="{FB520799-45EA-4F27-AAFD-9245F37193EE}" destId="{E4601656-7DA7-4640-97F8-8D29F099C1CD}" srcOrd="14" destOrd="0" presId="urn:microsoft.com/office/officeart/2008/layout/LinedList"/>
-    <dgm:cxn modelId="{92B6B709-0685-48BA-9463-38BD37D92955}" type="presParOf" srcId="{FB520799-45EA-4F27-AAFD-9245F37193EE}" destId="{308E016B-ABAB-424A-84E4-F3A4398BB96A}" srcOrd="15" destOrd="0" presId="urn:microsoft.com/office/officeart/2008/layout/LinedList"/>
-    <dgm:cxn modelId="{D74C3408-C4F9-412F-BFA2-ED138710B933}" type="presParOf" srcId="{FB520799-45EA-4F27-AAFD-9245F37193EE}" destId="{164C4984-424F-45B1-9D7F-C30511671F6B}" srcOrd="16" destOrd="0" presId="urn:microsoft.com/office/officeart/2008/layout/LinedList"/>
+    <dgm:cxn modelId="{7857A9F9-D755-4DBD-87AE-DC23F8B5A2BD}" type="presParOf" srcId="{FB520799-45EA-4F27-AAFD-9245F37193EE}" destId="{E4601656-7DA7-4640-97F8-8D29F099C1CD}" srcOrd="11" destOrd="0" presId="urn:microsoft.com/office/officeart/2008/layout/LinedList"/>
+    <dgm:cxn modelId="{92B6B709-0685-48BA-9463-38BD37D92955}" type="presParOf" srcId="{FB520799-45EA-4F27-AAFD-9245F37193EE}" destId="{308E016B-ABAB-424A-84E4-F3A4398BB96A}" srcOrd="12" destOrd="0" presId="urn:microsoft.com/office/officeart/2008/layout/LinedList"/>
+    <dgm:cxn modelId="{D74C3408-C4F9-412F-BFA2-ED138710B933}" type="presParOf" srcId="{FB520799-45EA-4F27-AAFD-9245F37193EE}" destId="{164C4984-424F-45B1-9D7F-C30511671F6B}" srcOrd="13" destOrd="0" presId="urn:microsoft.com/office/officeart/2008/layout/LinedList"/>
     <dgm:cxn modelId="{365417D9-90EF-4B5C-A680-B32BC450C3A8}" type="presParOf" srcId="{164C4984-424F-45B1-9D7F-C30511671F6B}" destId="{54693E31-2077-4D00-BC6E-AAD4BE25DB5E}" srcOrd="0" destOrd="0" presId="urn:microsoft.com/office/officeart/2008/layout/LinedList"/>
     <dgm:cxn modelId="{39437D05-BEBD-45EA-BD3B-3E3045B9A554}" type="presParOf" srcId="{164C4984-424F-45B1-9D7F-C30511671F6B}" destId="{42CFB0CF-5D46-4175-81F5-97D16678B9DD}" srcOrd="1" destOrd="0" presId="urn:microsoft.com/office/officeart/2008/layout/LinedList"/>
     <dgm:cxn modelId="{2DB36732-2458-48B5-884E-DA041E824386}" type="presParOf" srcId="{164C4984-424F-45B1-9D7F-C30511671F6B}" destId="{CE584973-0066-4C44-846F-8CDC01367A60}" srcOrd="2" destOrd="0" presId="urn:microsoft.com/office/officeart/2008/layout/LinedList"/>
-    <dgm:cxn modelId="{95A12C68-A55D-42EA-BD40-213A9834253A}" type="presParOf" srcId="{FB520799-45EA-4F27-AAFD-9245F37193EE}" destId="{1EFF36BA-94AF-4DCC-A964-B9E22DB16B06}" srcOrd="17" destOrd="0" presId="urn:microsoft.com/office/officeart/2008/layout/LinedList"/>
-    <dgm:cxn modelId="{52686610-098D-49F6-8494-F5619F35131D}" type="presParOf" srcId="{FB520799-45EA-4F27-AAFD-9245F37193EE}" destId="{05779DED-5028-4CCC-B1EA-94DC949CBDD7}" srcOrd="18" destOrd="0" presId="urn:microsoft.com/office/officeart/2008/layout/LinedList"/>
-    <dgm:cxn modelId="{B70B0A14-AB88-41A3-8039-08552001B969}" type="presParOf" srcId="{FB520799-45EA-4F27-AAFD-9245F37193EE}" destId="{FA12DC8C-EC3A-4C01-8DEB-C87E95E66686}" srcOrd="19" destOrd="0" presId="urn:microsoft.com/office/officeart/2008/layout/LinedList"/>
+    <dgm:cxn modelId="{95A12C68-A55D-42EA-BD40-213A9834253A}" type="presParOf" srcId="{FB520799-45EA-4F27-AAFD-9245F37193EE}" destId="{1EFF36BA-94AF-4DCC-A964-B9E22DB16B06}" srcOrd="14" destOrd="0" presId="urn:microsoft.com/office/officeart/2008/layout/LinedList"/>
+    <dgm:cxn modelId="{52686610-098D-49F6-8494-F5619F35131D}" type="presParOf" srcId="{FB520799-45EA-4F27-AAFD-9245F37193EE}" destId="{05779DED-5028-4CCC-B1EA-94DC949CBDD7}" srcOrd="15" destOrd="0" presId="urn:microsoft.com/office/officeart/2008/layout/LinedList"/>
+    <dgm:cxn modelId="{B70B0A14-AB88-41A3-8039-08552001B969}" type="presParOf" srcId="{FB520799-45EA-4F27-AAFD-9245F37193EE}" destId="{FA12DC8C-EC3A-4C01-8DEB-C87E95E66686}" srcOrd="16" destOrd="0" presId="urn:microsoft.com/office/officeart/2008/layout/LinedList"/>
     <dgm:cxn modelId="{C6206D7D-DD24-4091-99EC-3C5F8A48355D}" type="presParOf" srcId="{FA12DC8C-EC3A-4C01-8DEB-C87E95E66686}" destId="{E4C1C17E-740F-42BD-8992-6B39B219D095}" srcOrd="0" destOrd="0" presId="urn:microsoft.com/office/officeart/2008/layout/LinedList"/>
     <dgm:cxn modelId="{40E6000B-A82D-4083-A7BC-F08AF045DDA4}" type="presParOf" srcId="{FA12DC8C-EC3A-4C01-8DEB-C87E95E66686}" destId="{72C27667-C07D-499C-A09E-96A5C0054EA4}" srcOrd="1" destOrd="0" presId="urn:microsoft.com/office/officeart/2008/layout/LinedList"/>
     <dgm:cxn modelId="{3475EE49-30C3-4C61-93E0-854AAC4C015D}" type="presParOf" srcId="{FA12DC8C-EC3A-4C01-8DEB-C87E95E66686}" destId="{70FD37F6-A764-4F9D-8DA8-2E1D963825C2}" srcOrd="2" destOrd="0" presId="urn:microsoft.com/office/officeart/2008/layout/LinedList"/>
-    <dgm:cxn modelId="{5F59C3E7-6D7D-4DB4-8551-2759D935E65C}" type="presParOf" srcId="{FB520799-45EA-4F27-AAFD-9245F37193EE}" destId="{1B933B5F-DBDE-4C71-A43D-23CB2B64B9FB}" srcOrd="20" destOrd="0" presId="urn:microsoft.com/office/officeart/2008/layout/LinedList"/>
-    <dgm:cxn modelId="{E25B1CD6-99D3-4917-A879-26EC1E009A32}" type="presParOf" srcId="{FB520799-45EA-4F27-AAFD-9245F37193EE}" destId="{5708C5D0-B9AA-4C47-BA2A-3B823F49259A}" srcOrd="21" destOrd="0" presId="urn:microsoft.com/office/officeart/2008/layout/LinedList"/>
-    <dgm:cxn modelId="{B5C95874-A064-4B7B-B003-A66F957EA439}" type="presParOf" srcId="{FB520799-45EA-4F27-AAFD-9245F37193EE}" destId="{BA66E725-AACF-4143-A532-0FCC937485D6}" srcOrd="22" destOrd="0" presId="urn:microsoft.com/office/officeart/2008/layout/LinedList"/>
+    <dgm:cxn modelId="{5F59C3E7-6D7D-4DB4-8551-2759D935E65C}" type="presParOf" srcId="{FB520799-45EA-4F27-AAFD-9245F37193EE}" destId="{1B933B5F-DBDE-4C71-A43D-23CB2B64B9FB}" srcOrd="17" destOrd="0" presId="urn:microsoft.com/office/officeart/2008/layout/LinedList"/>
+    <dgm:cxn modelId="{E25B1CD6-99D3-4917-A879-26EC1E009A32}" type="presParOf" srcId="{FB520799-45EA-4F27-AAFD-9245F37193EE}" destId="{5708C5D0-B9AA-4C47-BA2A-3B823F49259A}" srcOrd="18" destOrd="0" presId="urn:microsoft.com/office/officeart/2008/layout/LinedList"/>
+    <dgm:cxn modelId="{B5C95874-A064-4B7B-B003-A66F957EA439}" type="presParOf" srcId="{FB520799-45EA-4F27-AAFD-9245F37193EE}" destId="{BA66E725-AACF-4143-A532-0FCC937485D6}" srcOrd="19" destOrd="0" presId="urn:microsoft.com/office/officeart/2008/layout/LinedList"/>
     <dgm:cxn modelId="{9C8D516A-3461-4B8E-9F6E-19ABADC8D2C5}" type="presParOf" srcId="{BA66E725-AACF-4143-A532-0FCC937485D6}" destId="{1D6AC6A5-8B18-4062-9F96-E28D90045884}" srcOrd="0" destOrd="0" presId="urn:microsoft.com/office/officeart/2008/layout/LinedList"/>
     <dgm:cxn modelId="{40D57078-ADBD-4AE3-A285-07C1BB5C8B53}" type="presParOf" srcId="{BA66E725-AACF-4143-A532-0FCC937485D6}" destId="{8D6F9E53-681F-44AC-8F86-B7CD3D9C7405}" srcOrd="1" destOrd="0" presId="urn:microsoft.com/office/officeart/2008/layout/LinedList"/>
     <dgm:cxn modelId="{3E2973AF-E7D3-449C-9639-97940A9847B6}" type="presParOf" srcId="{BA66E725-AACF-4143-A532-0FCC937485D6}" destId="{7AF15F2D-6A56-4B1A-90F1-CAF8C5FF6569}" srcOrd="2" destOrd="0" presId="urn:microsoft.com/office/officeart/2008/layout/LinedList"/>
-    <dgm:cxn modelId="{1D954120-C26C-41A3-B42D-08A0D0872ADF}" type="presParOf" srcId="{FB520799-45EA-4F27-AAFD-9245F37193EE}" destId="{2BBBA075-3924-4D84-8099-75F3B3F34D0D}" srcOrd="23" destOrd="0" presId="urn:microsoft.com/office/officeart/2008/layout/LinedList"/>
-    <dgm:cxn modelId="{4B3F67C5-0964-425F-9FDA-56DBA9516B5B}" type="presParOf" srcId="{FB520799-45EA-4F27-AAFD-9245F37193EE}" destId="{AA8C4A97-011D-4848-9C84-3FA6503DB5D1}" srcOrd="24" destOrd="0" presId="urn:microsoft.com/office/officeart/2008/layout/LinedList"/>
-    <dgm:cxn modelId="{24FB7C3B-390F-4C94-8384-240D4E683CF2}" type="presParOf" srcId="{FB520799-45EA-4F27-AAFD-9245F37193EE}" destId="{E20B9376-6599-4C8E-A986-549AB572C303}" srcOrd="25" destOrd="0" presId="urn:microsoft.com/office/officeart/2008/layout/LinedList"/>
+    <dgm:cxn modelId="{1D954120-C26C-41A3-B42D-08A0D0872ADF}" type="presParOf" srcId="{FB520799-45EA-4F27-AAFD-9245F37193EE}" destId="{2BBBA075-3924-4D84-8099-75F3B3F34D0D}" srcOrd="20" destOrd="0" presId="urn:microsoft.com/office/officeart/2008/layout/LinedList"/>
+    <dgm:cxn modelId="{4B3F67C5-0964-425F-9FDA-56DBA9516B5B}" type="presParOf" srcId="{FB520799-45EA-4F27-AAFD-9245F37193EE}" destId="{AA8C4A97-011D-4848-9C84-3FA6503DB5D1}" srcOrd="21" destOrd="0" presId="urn:microsoft.com/office/officeart/2008/layout/LinedList"/>
+    <dgm:cxn modelId="{24FB7C3B-390F-4C94-8384-240D4E683CF2}" type="presParOf" srcId="{FB520799-45EA-4F27-AAFD-9245F37193EE}" destId="{E20B9376-6599-4C8E-A986-549AB572C303}" srcOrd="22" destOrd="0" presId="urn:microsoft.com/office/officeart/2008/layout/LinedList"/>
     <dgm:cxn modelId="{3B4991B1-C559-4544-A7D6-21102BC5941D}" type="presParOf" srcId="{E20B9376-6599-4C8E-A986-549AB572C303}" destId="{768B8C37-1472-4418-B7BB-3881C0AA6D76}" srcOrd="0" destOrd="0" presId="urn:microsoft.com/office/officeart/2008/layout/LinedList"/>
     <dgm:cxn modelId="{5D3A4B1C-A68A-461B-BF57-66C8A42339B3}" type="presParOf" srcId="{E20B9376-6599-4C8E-A986-549AB572C303}" destId="{A8C428AB-F183-4E49-82D3-CF42CB91DBC6}" srcOrd="1" destOrd="0" presId="urn:microsoft.com/office/officeart/2008/layout/LinedList"/>
     <dgm:cxn modelId="{4CE75194-D7A1-4304-83BC-96B7A4923E8D}" type="presParOf" srcId="{E20B9376-6599-4C8E-A986-549AB572C303}" destId="{0F1482BE-D082-4899-843F-0BAE96678978}" srcOrd="2" destOrd="0" presId="urn:microsoft.com/office/officeart/2008/layout/LinedList"/>
-    <dgm:cxn modelId="{E69018DD-3806-4C65-A5E6-839909342AC2}" type="presParOf" srcId="{FB520799-45EA-4F27-AAFD-9245F37193EE}" destId="{999E9B40-1228-4366-8636-E9DFECF782ED}" srcOrd="26" destOrd="0" presId="urn:microsoft.com/office/officeart/2008/layout/LinedList"/>
-    <dgm:cxn modelId="{21A1F0B9-C496-4DE1-89F2-DE2C9B316C2C}" type="presParOf" srcId="{FB520799-45EA-4F27-AAFD-9245F37193EE}" destId="{73EE692F-5B70-4F32-8E11-C1CECED12ECE}" srcOrd="27" destOrd="0" presId="urn:microsoft.com/office/officeart/2008/layout/LinedList"/>
+    <dgm:cxn modelId="{E69018DD-3806-4C65-A5E6-839909342AC2}" type="presParOf" srcId="{FB520799-45EA-4F27-AAFD-9245F37193EE}" destId="{999E9B40-1228-4366-8636-E9DFECF782ED}" srcOrd="23" destOrd="0" presId="urn:microsoft.com/office/officeart/2008/layout/LinedList"/>
+    <dgm:cxn modelId="{21A1F0B9-C496-4DE1-89F2-DE2C9B316C2C}" type="presParOf" srcId="{FB520799-45EA-4F27-AAFD-9245F37193EE}" destId="{73EE692F-5B70-4F32-8E11-C1CECED12ECE}" srcOrd="24" destOrd="0" presId="urn:microsoft.com/office/officeart/2008/layout/LinedList"/>
   </dgm:cxnLst>
   <dgm:bg/>
   <dgm:whole/>
@@ -9372,8 +9137,8 @@
       </dsp:nvSpPr>
       <dsp:spPr>
         <a:xfrm>
-          <a:off x="479202" y="9070"/>
-          <a:ext cx="1749647" cy="181409"/>
+          <a:off x="479202" y="10196"/>
+          <a:ext cx="1749647" cy="203928"/>
         </a:xfrm>
         <a:prstGeom prst="rect">
           <a:avLst/>
@@ -9397,12 +9162,12 @@
         <a:fontRef idx="minor"/>
       </dsp:style>
       <dsp:txBody>
-        <a:bodyPr spcFirstLastPara="0" vert="horz" wrap="square" lIns="30480" tIns="30480" rIns="30480" bIns="30480" numCol="1" spcCol="1270" anchor="t" anchorCtr="0">
+        <a:bodyPr spcFirstLastPara="0" vert="horz" wrap="square" lIns="34290" tIns="34290" rIns="34290" bIns="34290" numCol="1" spcCol="1270" anchor="t" anchorCtr="0">
           <a:noAutofit/>
         </a:bodyPr>
         <a:lstStyle/>
         <a:p>
-          <a:pPr marL="0" lvl="0" indent="0" algn="l" defTabSz="355600" rtl="0">
+          <a:pPr marL="0" lvl="0" indent="0" algn="l" defTabSz="400050" rtl="0">
             <a:lnSpc>
               <a:spcPct val="90000"/>
             </a:lnSpc>
@@ -9415,14 +9180,14 @@
             <a:buNone/>
           </a:pPr>
           <a:r>
-            <a:rPr lang="en-US" sz="800" kern="1200"/>
+            <a:rPr lang="en-US" sz="900" kern="1200"/>
             <a:t>{Protocol}</a:t>
           </a:r>
         </a:p>
       </dsp:txBody>
       <dsp:txXfrm>
-        <a:off x="479202" y="9070"/>
-        <a:ext cx="1749647" cy="181409"/>
+        <a:off x="479202" y="10196"/>
+        <a:ext cx="1749647" cy="203928"/>
       </dsp:txXfrm>
     </dsp:sp>
     <dsp:sp modelId="{15C66594-D557-46CA-B01D-3CA0DF2D7ADB}">
@@ -9432,7 +9197,7 @@
       </dsp:nvSpPr>
       <dsp:spPr>
         <a:xfrm>
-          <a:off x="445770" y="190480"/>
+          <a:off x="445770" y="214124"/>
           <a:ext cx="1783080" cy="0"/>
         </a:xfrm>
         <a:prstGeom prst="line">
@@ -9481,8 +9246,8 @@
       </dsp:nvSpPr>
       <dsp:spPr>
         <a:xfrm>
-          <a:off x="479202" y="199550"/>
-          <a:ext cx="1749647" cy="181409"/>
+          <a:off x="479202" y="224321"/>
+          <a:ext cx="1749647" cy="203928"/>
         </a:xfrm>
         <a:prstGeom prst="rect">
           <a:avLst/>
@@ -9506,12 +9271,12 @@
         <a:fontRef idx="minor"/>
       </dsp:style>
       <dsp:txBody>
-        <a:bodyPr spcFirstLastPara="0" vert="horz" wrap="square" lIns="30480" tIns="30480" rIns="30480" bIns="30480" numCol="1" spcCol="1270" anchor="t" anchorCtr="0">
+        <a:bodyPr spcFirstLastPara="0" vert="horz" wrap="square" lIns="34290" tIns="34290" rIns="34290" bIns="34290" numCol="1" spcCol="1270" anchor="t" anchorCtr="0">
           <a:noAutofit/>
         </a:bodyPr>
         <a:lstStyle/>
         <a:p>
-          <a:pPr marL="0" lvl="0" indent="0" algn="l" defTabSz="355600" rtl="0">
+          <a:pPr marL="0" lvl="0" indent="0" algn="l" defTabSz="400050" rtl="0">
             <a:lnSpc>
               <a:spcPct val="90000"/>
             </a:lnSpc>
@@ -9524,14 +9289,14 @@
             <a:buNone/>
           </a:pPr>
           <a:r>
-            <a:rPr lang="en-US" sz="800" kern="1200"/>
+            <a:rPr lang="en-US" sz="900" kern="1200"/>
             <a:t>{Dev Type}</a:t>
           </a:r>
         </a:p>
       </dsp:txBody>
       <dsp:txXfrm>
-        <a:off x="479202" y="199550"/>
-        <a:ext cx="1749647" cy="181409"/>
+        <a:off x="479202" y="224321"/>
+        <a:ext cx="1749647" cy="203928"/>
       </dsp:txXfrm>
     </dsp:sp>
     <dsp:sp modelId="{B5D7063D-0FBA-4BAD-AE80-F26D3784965D}">
@@ -9541,7 +9306,7 @@
       </dsp:nvSpPr>
       <dsp:spPr>
         <a:xfrm>
-          <a:off x="445770" y="380960"/>
+          <a:off x="445770" y="428249"/>
           <a:ext cx="1783080" cy="0"/>
         </a:xfrm>
         <a:prstGeom prst="line">
@@ -9590,8 +9355,8 @@
       </dsp:nvSpPr>
       <dsp:spPr>
         <a:xfrm>
-          <a:off x="479202" y="390031"/>
-          <a:ext cx="1749647" cy="181409"/>
+          <a:off x="479202" y="438445"/>
+          <a:ext cx="1749647" cy="203928"/>
         </a:xfrm>
         <a:prstGeom prst="rect">
           <a:avLst/>
@@ -9615,12 +9380,12 @@
         <a:fontRef idx="minor"/>
       </dsp:style>
       <dsp:txBody>
-        <a:bodyPr spcFirstLastPara="0" vert="horz" wrap="square" lIns="30480" tIns="30480" rIns="30480" bIns="30480" numCol="1" spcCol="1270" anchor="t" anchorCtr="0">
+        <a:bodyPr spcFirstLastPara="0" vert="horz" wrap="square" lIns="34290" tIns="34290" rIns="34290" bIns="34290" numCol="1" spcCol="1270" anchor="t" anchorCtr="0">
           <a:noAutofit/>
         </a:bodyPr>
         <a:lstStyle/>
         <a:p>
-          <a:pPr marL="0" lvl="0" indent="0" algn="l" defTabSz="355600" rtl="0">
+          <a:pPr marL="0" lvl="0" indent="0" algn="l" defTabSz="400050" rtl="0">
             <a:lnSpc>
               <a:spcPct val="90000"/>
             </a:lnSpc>
@@ -9633,14 +9398,14 @@
             <a:buNone/>
           </a:pPr>
           <a:r>
-            <a:rPr lang="en-US" sz="800" kern="1200"/>
-            <a:t>{RBID}</a:t>
+            <a:rPr lang="en-US" sz="900" kern="1200"/>
+            <a:t>{Rec. ID}</a:t>
           </a:r>
         </a:p>
       </dsp:txBody>
       <dsp:txXfrm>
-        <a:off x="479202" y="390031"/>
-        <a:ext cx="1749647" cy="181409"/>
+        <a:off x="479202" y="438445"/>
+        <a:ext cx="1749647" cy="203928"/>
       </dsp:txXfrm>
     </dsp:sp>
     <dsp:sp modelId="{D1BD415A-4CD0-4B0B-8185-90363DA99BBD}">
@@ -9650,116 +9415,7 @@
       </dsp:nvSpPr>
       <dsp:spPr>
         <a:xfrm>
-          <a:off x="445770" y="571441"/>
-          <a:ext cx="1783080" cy="0"/>
-        </a:xfrm>
-        <a:prstGeom prst="line">
-          <a:avLst/>
-        </a:prstGeom>
-        <a:solidFill>
-          <a:schemeClr val="accent1">
-            <a:hueOff val="0"/>
-            <a:satOff val="0"/>
-            <a:lumOff val="0"/>
-            <a:alphaOff val="0"/>
-          </a:schemeClr>
-        </a:solidFill>
-        <a:ln w="12700" cap="flat" cmpd="sng" algn="ctr">
-          <a:solidFill>
-            <a:schemeClr val="accent1">
-              <a:tint val="50000"/>
-              <a:hueOff val="0"/>
-              <a:satOff val="0"/>
-              <a:lumOff val="0"/>
-              <a:alphaOff val="0"/>
-            </a:schemeClr>
-          </a:solidFill>
-          <a:prstDash val="solid"/>
-          <a:miter lim="800000"/>
-        </a:ln>
-        <a:effectLst/>
-      </dsp:spPr>
-      <dsp:style>
-        <a:lnRef idx="2">
-          <a:scrgbClr r="0" g="0" b="0"/>
-        </a:lnRef>
-        <a:fillRef idx="1">
-          <a:scrgbClr r="0" g="0" b="0"/>
-        </a:fillRef>
-        <a:effectRef idx="0">
-          <a:scrgbClr r="0" g="0" b="0"/>
-        </a:effectRef>
-        <a:fontRef idx="minor"/>
-      </dsp:style>
-    </dsp:sp>
-    <dsp:sp modelId="{1BC14124-75B3-4B02-89D3-E200262E1360}">
-      <dsp:nvSpPr>
-        <dsp:cNvPr id="0" name=""/>
-        <dsp:cNvSpPr/>
-      </dsp:nvSpPr>
-      <dsp:spPr>
-        <a:xfrm>
-          <a:off x="479202" y="580511"/>
-          <a:ext cx="1749647" cy="181409"/>
-        </a:xfrm>
-        <a:prstGeom prst="rect">
-          <a:avLst/>
-        </a:prstGeom>
-        <a:noFill/>
-        <a:ln>
-          <a:noFill/>
-        </a:ln>
-        <a:effectLst/>
-      </dsp:spPr>
-      <dsp:style>
-        <a:lnRef idx="0">
-          <a:scrgbClr r="0" g="0" b="0"/>
-        </a:lnRef>
-        <a:fillRef idx="0">
-          <a:scrgbClr r="0" g="0" b="0"/>
-        </a:fillRef>
-        <a:effectRef idx="0">
-          <a:scrgbClr r="0" g="0" b="0"/>
-        </a:effectRef>
-        <a:fontRef idx="minor"/>
-      </dsp:style>
-      <dsp:txBody>
-        <a:bodyPr spcFirstLastPara="0" vert="horz" wrap="square" lIns="30480" tIns="30480" rIns="30480" bIns="30480" numCol="1" spcCol="1270" anchor="t" anchorCtr="0">
-          <a:noAutofit/>
-        </a:bodyPr>
-        <a:lstStyle/>
-        <a:p>
-          <a:pPr marL="0" lvl="0" indent="0" algn="l" defTabSz="355600" rtl="0">
-            <a:lnSpc>
-              <a:spcPct val="90000"/>
-            </a:lnSpc>
-            <a:spcBef>
-              <a:spcPct val="0"/>
-            </a:spcBef>
-            <a:spcAft>
-              <a:spcPct val="35000"/>
-            </a:spcAft>
-            <a:buNone/>
-          </a:pPr>
-          <a:r>
-            <a:rPr lang="en-US" sz="800" kern="1200"/>
-            <a:t>{APP ID}</a:t>
-          </a:r>
-        </a:p>
-      </dsp:txBody>
-      <dsp:txXfrm>
-        <a:off x="479202" y="580511"/>
-        <a:ext cx="1749647" cy="181409"/>
-      </dsp:txXfrm>
-    </dsp:sp>
-    <dsp:sp modelId="{314DF505-9A36-499D-91F5-00179E2F5871}">
-      <dsp:nvSpPr>
-        <dsp:cNvPr id="0" name=""/>
-        <dsp:cNvSpPr/>
-      </dsp:nvSpPr>
-      <dsp:spPr>
-        <a:xfrm>
-          <a:off x="445770" y="761921"/>
+          <a:off x="445770" y="642373"/>
           <a:ext cx="1783080" cy="0"/>
         </a:xfrm>
         <a:prstGeom prst="line">
@@ -9808,8 +9464,8 @@
       </dsp:nvSpPr>
       <dsp:spPr>
         <a:xfrm>
-          <a:off x="479202" y="770991"/>
-          <a:ext cx="1749647" cy="181409"/>
+          <a:off x="479202" y="652570"/>
+          <a:ext cx="1749647" cy="203928"/>
         </a:xfrm>
         <a:prstGeom prst="rect">
           <a:avLst/>
@@ -9833,12 +9489,12 @@
         <a:fontRef idx="minor"/>
       </dsp:style>
       <dsp:txBody>
-        <a:bodyPr spcFirstLastPara="0" vert="horz" wrap="square" lIns="30480" tIns="30480" rIns="30480" bIns="30480" numCol="1" spcCol="1270" anchor="t" anchorCtr="0">
+        <a:bodyPr spcFirstLastPara="0" vert="horz" wrap="square" lIns="34290" tIns="34290" rIns="34290" bIns="34290" numCol="1" spcCol="1270" anchor="t" anchorCtr="0">
           <a:noAutofit/>
         </a:bodyPr>
         <a:lstStyle/>
         <a:p>
-          <a:pPr marL="0" lvl="0" indent="0" algn="l" defTabSz="355600" rtl="0">
+          <a:pPr marL="0" lvl="0" indent="0" algn="l" defTabSz="400050" rtl="0">
             <a:lnSpc>
               <a:spcPct val="90000"/>
             </a:lnSpc>
@@ -9851,14 +9507,14 @@
             <a:buNone/>
           </a:pPr>
           <a:r>
-            <a:rPr lang="en-US" sz="800" kern="1200"/>
+            <a:rPr lang="en-US" sz="900" kern="1200"/>
             <a:t>{Username}</a:t>
           </a:r>
         </a:p>
       </dsp:txBody>
       <dsp:txXfrm>
-        <a:off x="479202" y="770991"/>
-        <a:ext cx="1749647" cy="181409"/>
+        <a:off x="479202" y="652570"/>
+        <a:ext cx="1749647" cy="203928"/>
       </dsp:txXfrm>
     </dsp:sp>
     <dsp:sp modelId="{E4601656-7DA7-4640-97F8-8D29F099C1CD}">
@@ -9868,7 +9524,7 @@
       </dsp:nvSpPr>
       <dsp:spPr>
         <a:xfrm>
-          <a:off x="445770" y="952401"/>
+          <a:off x="445770" y="856498"/>
           <a:ext cx="1783080" cy="0"/>
         </a:xfrm>
         <a:prstGeom prst="line">
@@ -9917,8 +9573,8 @@
       </dsp:nvSpPr>
       <dsp:spPr>
         <a:xfrm>
-          <a:off x="479202" y="961472"/>
-          <a:ext cx="1749647" cy="181409"/>
+          <a:off x="479202" y="866695"/>
+          <a:ext cx="1749647" cy="203928"/>
         </a:xfrm>
         <a:prstGeom prst="rect">
           <a:avLst/>
@@ -9942,12 +9598,12 @@
         <a:fontRef idx="minor"/>
       </dsp:style>
       <dsp:txBody>
-        <a:bodyPr spcFirstLastPara="0" vert="horz" wrap="square" lIns="30480" tIns="30480" rIns="30480" bIns="30480" numCol="1" spcCol="1270" anchor="t" anchorCtr="0">
+        <a:bodyPr spcFirstLastPara="0" vert="horz" wrap="square" lIns="34290" tIns="34290" rIns="34290" bIns="34290" numCol="1" spcCol="1270" anchor="t" anchorCtr="0">
           <a:noAutofit/>
         </a:bodyPr>
         <a:lstStyle/>
         <a:p>
-          <a:pPr marL="0" lvl="0" indent="0" algn="l" defTabSz="355600" rtl="0">
+          <a:pPr marL="0" lvl="0" indent="0" algn="l" defTabSz="400050" rtl="0">
             <a:lnSpc>
               <a:spcPct val="90000"/>
             </a:lnSpc>
@@ -9960,14 +9616,14 @@
             <a:buNone/>
           </a:pPr>
           <a:r>
-            <a:rPr lang="en-US" sz="800" kern="1200"/>
+            <a:rPr lang="en-US" sz="900" kern="1200"/>
             <a:t>{Data}</a:t>
           </a:r>
         </a:p>
       </dsp:txBody>
       <dsp:txXfrm>
-        <a:off x="479202" y="961472"/>
-        <a:ext cx="1749647" cy="181409"/>
+        <a:off x="479202" y="866695"/>
+        <a:ext cx="1749647" cy="203928"/>
       </dsp:txXfrm>
     </dsp:sp>
     <dsp:sp modelId="{1EFF36BA-94AF-4DCC-A964-B9E22DB16B06}">
@@ -9977,7 +9633,7 @@
       </dsp:nvSpPr>
       <dsp:spPr>
         <a:xfrm>
-          <a:off x="445770" y="1142882"/>
+          <a:off x="445770" y="1070623"/>
           <a:ext cx="1783080" cy="0"/>
         </a:xfrm>
         <a:prstGeom prst="line">
@@ -10026,8 +9682,8 @@
       </dsp:nvSpPr>
       <dsp:spPr>
         <a:xfrm>
-          <a:off x="479202" y="1151952"/>
-          <a:ext cx="1749647" cy="181409"/>
+          <a:off x="479202" y="1080819"/>
+          <a:ext cx="1749647" cy="203928"/>
         </a:xfrm>
         <a:prstGeom prst="rect">
           <a:avLst/>
@@ -10051,12 +9707,12 @@
         <a:fontRef idx="minor"/>
       </dsp:style>
       <dsp:txBody>
-        <a:bodyPr spcFirstLastPara="0" vert="horz" wrap="square" lIns="30480" tIns="30480" rIns="30480" bIns="30480" numCol="1" spcCol="1270" anchor="t" anchorCtr="0">
+        <a:bodyPr spcFirstLastPara="0" vert="horz" wrap="square" lIns="34290" tIns="34290" rIns="34290" bIns="34290" numCol="1" spcCol="1270" anchor="t" anchorCtr="0">
           <a:noAutofit/>
         </a:bodyPr>
         <a:lstStyle/>
         <a:p>
-          <a:pPr marL="0" lvl="0" indent="0" algn="l" defTabSz="355600" rtl="0">
+          <a:pPr marL="0" lvl="0" indent="0" algn="l" defTabSz="400050" rtl="0">
             <a:lnSpc>
               <a:spcPct val="90000"/>
             </a:lnSpc>
@@ -10069,18 +9725,18 @@
             <a:buNone/>
           </a:pPr>
           <a:r>
-            <a:rPr lang="he-IL" sz="800" kern="1200"/>
+            <a:rPr lang="he-IL" sz="900" kern="1200"/>
             <a:t>}</a:t>
           </a:r>
           <a:r>
-            <a:rPr lang="en-US" sz="800" kern="1200"/>
+            <a:rPr lang="en-US" sz="900" kern="1200"/>
             <a:t>Token}</a:t>
           </a:r>
         </a:p>
       </dsp:txBody>
       <dsp:txXfrm>
-        <a:off x="479202" y="1151952"/>
-        <a:ext cx="1749647" cy="181409"/>
+        <a:off x="479202" y="1080819"/>
+        <a:ext cx="1749647" cy="203928"/>
       </dsp:txXfrm>
     </dsp:sp>
     <dsp:sp modelId="{1B933B5F-DBDE-4C71-A43D-23CB2B64B9FB}">
@@ -10090,7 +9746,7 @@
       </dsp:nvSpPr>
       <dsp:spPr>
         <a:xfrm>
-          <a:off x="445770" y="1333362"/>
+          <a:off x="445770" y="1284747"/>
           <a:ext cx="1783080" cy="0"/>
         </a:xfrm>
         <a:prstGeom prst="line">
@@ -10139,8 +9795,8 @@
       </dsp:nvSpPr>
       <dsp:spPr>
         <a:xfrm>
-          <a:off x="479202" y="1342432"/>
-          <a:ext cx="1749647" cy="181409"/>
+          <a:off x="479202" y="1294944"/>
+          <a:ext cx="1749647" cy="203928"/>
         </a:xfrm>
         <a:prstGeom prst="rect">
           <a:avLst/>
@@ -10164,12 +9820,12 @@
         <a:fontRef idx="minor"/>
       </dsp:style>
       <dsp:txBody>
-        <a:bodyPr spcFirstLastPara="0" vert="horz" wrap="square" lIns="30480" tIns="30480" rIns="30480" bIns="30480" numCol="1" spcCol="1270" anchor="t" anchorCtr="0">
+        <a:bodyPr spcFirstLastPara="0" vert="horz" wrap="square" lIns="34290" tIns="34290" rIns="34290" bIns="34290" numCol="1" spcCol="1270" anchor="t" anchorCtr="0">
           <a:noAutofit/>
         </a:bodyPr>
         <a:lstStyle/>
         <a:p>
-          <a:pPr marL="0" lvl="0" indent="0" algn="l" defTabSz="355600" rtl="0">
+          <a:pPr marL="0" lvl="0" indent="0" algn="l" defTabSz="400050" rtl="0">
             <a:lnSpc>
               <a:spcPct val="90000"/>
             </a:lnSpc>
@@ -10182,14 +9838,14 @@
             <a:buNone/>
           </a:pPr>
           <a:r>
-            <a:rPr lang="en-US" sz="800" kern="1200"/>
+            <a:rPr lang="en-US" sz="900" kern="1200"/>
             <a:t>{Status}</a:t>
           </a:r>
         </a:p>
       </dsp:txBody>
       <dsp:txXfrm>
-        <a:off x="479202" y="1342432"/>
-        <a:ext cx="1749647" cy="181409"/>
+        <a:off x="479202" y="1294944"/>
+        <a:ext cx="1749647" cy="203928"/>
       </dsp:txXfrm>
     </dsp:sp>
     <dsp:sp modelId="{2BBBA075-3924-4D84-8099-75F3B3F34D0D}">
@@ -10199,7 +9855,7 @@
       </dsp:nvSpPr>
       <dsp:spPr>
         <a:xfrm>
-          <a:off x="445770" y="1523842"/>
+          <a:off x="445770" y="1498872"/>
           <a:ext cx="1783080" cy="0"/>
         </a:xfrm>
         <a:prstGeom prst="line">
@@ -10248,8 +9904,8 @@
       </dsp:nvSpPr>
       <dsp:spPr>
         <a:xfrm>
-          <a:off x="479202" y="1532913"/>
-          <a:ext cx="1749647" cy="181409"/>
+          <a:off x="479202" y="1509069"/>
+          <a:ext cx="1749647" cy="203928"/>
         </a:xfrm>
         <a:prstGeom prst="rect">
           <a:avLst/>
@@ -10273,12 +9929,12 @@
         <a:fontRef idx="minor"/>
       </dsp:style>
       <dsp:txBody>
-        <a:bodyPr spcFirstLastPara="0" vert="horz" wrap="square" lIns="30480" tIns="30480" rIns="30480" bIns="30480" numCol="1" spcCol="1270" anchor="t" anchorCtr="0">
+        <a:bodyPr spcFirstLastPara="0" vert="horz" wrap="square" lIns="34290" tIns="34290" rIns="34290" bIns="34290" numCol="1" spcCol="1270" anchor="t" anchorCtr="0">
           <a:noAutofit/>
         </a:bodyPr>
         <a:lstStyle/>
         <a:p>
-          <a:pPr marL="0" lvl="0" indent="0" algn="l" defTabSz="355600" rtl="0">
+          <a:pPr marL="0" lvl="0" indent="0" algn="l" defTabSz="400050" rtl="0">
             <a:lnSpc>
               <a:spcPct val="90000"/>
             </a:lnSpc>
@@ -10291,14 +9947,14 @@
             <a:buNone/>
           </a:pPr>
           <a:r>
-            <a:rPr lang="en-US" sz="800" kern="1200"/>
+            <a:rPr lang="en-US" sz="900" kern="1200"/>
             <a:t>{Date}</a:t>
           </a:r>
         </a:p>
       </dsp:txBody>
       <dsp:txXfrm>
-        <a:off x="479202" y="1532913"/>
-        <a:ext cx="1749647" cy="181409"/>
+        <a:off x="479202" y="1509069"/>
+        <a:ext cx="1749647" cy="203928"/>
       </dsp:txXfrm>
     </dsp:sp>
     <dsp:sp modelId="{999E9B40-1228-4366-8636-E9DFECF782ED}">
@@ -10308,7 +9964,7 @@
       </dsp:nvSpPr>
       <dsp:spPr>
         <a:xfrm>
-          <a:off x="445770" y="1714323"/>
+          <a:off x="445770" y="1712997"/>
           <a:ext cx="1783080" cy="0"/>
         </a:xfrm>
         <a:prstGeom prst="line">
@@ -13654,7 +13310,7 @@
 </file>
 
 <file path=customXml/itemProps1.xml><?xml version="1.0" encoding="utf-8"?>
-<ds:datastoreItem xmlns:ds="http://schemas.openxmlformats.org/officeDocument/2006/customXml" ds:itemID="{D8DEF443-7DAB-44FE-8399-A5C7AF5D6EB0}">
+<ds:datastoreItem xmlns:ds="http://schemas.openxmlformats.org/officeDocument/2006/customXml" ds:itemID="{B6E6BD3D-5AA0-4BAF-97C1-3DC33A6E98DD}">
   <ds:schemaRefs>
     <ds:schemaRef ds:uri="http://schemas.openxmlformats.org/officeDocument/2006/bibliography"/>
   </ds:schemaRefs>

</xml_diff>